<commit_message>
Review team green: commented on some points, adde a few points, corrected spelling mistakes Current PDF includes comments. ToDo: Final PDF without comments once our document is final
</commit_message>
<xml_diff>
--- a/docs/CS1/task05/Task 05 - Evaluation.docx
+++ b/docs/CS1/task05/Task 05 - Evaluation.docx
@@ -4,66 +4,109 @@
   <w:body>
     <w:p>
       <w:pPr>
-        <w:pStyle w:val="Title"/>
-      </w:pPr>
-      <w:r>
+        <w:pStyle w:val="Titel"/>
+        <w:rPr>
+          <w:lang w:val="en-GB"/>
+        </w:rPr>
+      </w:pPr>
+      <w:r>
+        <w:rPr>
+          <w:lang w:val="en-GB"/>
+        </w:rPr>
         <w:t>Team Red – Task 5</w:t>
-      </w:r>
-    </w:p>
-    <w:p/>
-    <w:p>
-      <w:pPr>
-        <w:pStyle w:val="Heading1"/>
-      </w:pPr>
-      <w:r>
-        <w:t>Task specification:</w:t>
       </w:r>
     </w:p>
     <w:p>
       <w:pPr>
-        <w:pStyle w:val="Heading2"/>
-      </w:pPr>
-      <w:r>
-        <w:t>Task description</w:t>
-      </w:r>
+        <w:rPr>
+          <w:lang w:val="en-GB"/>
+        </w:rPr>
+      </w:pPr>
     </w:p>
     <w:p>
       <w:pPr>
-        <w:pStyle w:val="ListParagraph"/>
+        <w:pStyle w:val="berschrift1"/>
+        <w:rPr>
+          <w:lang w:val="en-GB"/>
+        </w:rPr>
+      </w:pPr>
+      <w:r>
+        <w:rPr>
+          <w:lang w:val="en-GB"/>
+        </w:rPr>
+        <w:t>Task specification:</w:t>
+      </w:r>
+    </w:p>
+    <w:p>
+      <w:pPr>
+        <w:pStyle w:val="berschrift2"/>
+        <w:rPr>
+          <w:lang w:val="en-GB"/>
+        </w:rPr>
+      </w:pPr>
+      <w:r>
+        <w:rPr>
+          <w:lang w:val="en-GB"/>
+        </w:rPr>
+        <w:t>Task description</w:t>
+      </w:r>
+    </w:p>
+    <w:p>
+      <w:pPr>
+        <w:pStyle w:val="Listenabsatz"/>
         <w:numPr>
           <w:ilvl w:val="0"/>
           <w:numId w:val="2"/>
         </w:numPr>
-      </w:pPr>
-      <w:r>
-        <w:t>Based on the review categories given in script 03.07 on slide 2, conduct a requirements review of the re</w:t>
-      </w:r>
-      <w:r>
-        <w:t xml:space="preserve">quirements document from Task 4 </w:t>
+        <w:rPr>
+          <w:lang w:val="en-GB"/>
+        </w:rPr>
+      </w:pPr>
+      <w:r>
+        <w:rPr>
+          <w:lang w:val="en-GB"/>
+        </w:rPr>
+        <w:t xml:space="preserve">Based on the review categories given in script 03.07 on slide 2, conduct a requirements review of the requirements document from Task 4 </w:t>
       </w:r>
       <w:r>
         <w:rPr>
           <w:b/>
+          <w:lang w:val="en-GB"/>
         </w:rPr>
         <w:t>-&gt; Team Red evaluates work of team Green</w:t>
       </w:r>
     </w:p>
     <w:p>
       <w:pPr>
-        <w:pStyle w:val="ListParagraph"/>
+        <w:pStyle w:val="Listenabsatz"/>
         <w:numPr>
           <w:ilvl w:val="0"/>
           <w:numId w:val="2"/>
         </w:numPr>
-      </w:pPr>
-      <w:r>
+        <w:rPr>
+          <w:lang w:val="en-GB"/>
+        </w:rPr>
+      </w:pPr>
+      <w:r>
+        <w:rPr>
+          <w:lang w:val="en-GB"/>
+        </w:rPr>
         <w:t>Document your results in a short review report table (approx. 1 page), including recommendations how the requirements document could be improved.</w:t>
       </w:r>
     </w:p>
     <w:p>
-      <w:r>
+      <w:pPr>
+        <w:rPr>
+          <w:lang w:val="en-GB"/>
+        </w:rPr>
+      </w:pPr>
+      <w:r>
+        <w:rPr>
+          <w:noProof/>
+          <w:lang w:val="en-GB" w:eastAsia="de-CH"/>
+        </w:rPr>
         <w:drawing>
-          <wp:inline distT="0" distB="0" distL="0" distR="0" wp14:anchorId="5AC84387" wp14:editId="4FD36A15">
+          <wp:inline distT="0" distB="0" distL="0" distR="0" wp14:anchorId="126D2B58" wp14:editId="01247F3A">
             <wp:extent cx="5972810" cy="1223010"/>
             <wp:effectExtent l="0" t="0" r="8890" b="0"/>
             <wp:docPr id="1" name="Picture 1"/>
@@ -101,212 +144,286 @@
     </w:p>
     <w:p>
       <w:pPr>
-        <w:pStyle w:val="ListParagraph"/>
+        <w:pStyle w:val="Listenabsatz"/>
         <w:numPr>
           <w:ilvl w:val="0"/>
           <w:numId w:val="2"/>
         </w:numPr>
-      </w:pPr>
-      <w:r>
-        <w:t>Award an overall grade to the report: 0</w:t>
-      </w:r>
-      <w:r>
-        <w:t>-</w:t>
-      </w:r>
-      <w:r>
-        <w:t>10 points</w:t>
+        <w:rPr>
+          <w:lang w:val="en-GB"/>
+        </w:rPr>
+      </w:pPr>
+      <w:r>
+        <w:rPr>
+          <w:lang w:val="en-GB"/>
+        </w:rPr>
+        <w:t>Award an overall grade to the report: 0-10 points</w:t>
       </w:r>
     </w:p>
     <w:p>
       <w:pPr>
-        <w:pStyle w:val="ListParagraph"/>
+        <w:pStyle w:val="Listenabsatz"/>
         <w:numPr>
           <w:ilvl w:val="0"/>
           <w:numId w:val="2"/>
         </w:numPr>
-      </w:pPr>
-      <w:r>
+        <w:rPr>
+          <w:lang w:val="en-GB"/>
+        </w:rPr>
+      </w:pPr>
+      <w:r>
+        <w:rPr>
+          <w:lang w:val="en-GB"/>
+        </w:rPr>
         <w:t>Send report to reviewed team</w:t>
       </w:r>
     </w:p>
     <w:p>
       <w:pPr>
-        <w:pStyle w:val="Heading2"/>
-      </w:pPr>
-      <w:proofErr w:type="spellStart"/>
-      <w:r>
-        <w:t>Skript</w:t>
-      </w:r>
-      <w:proofErr w:type="spellEnd"/>
-      <w:r>
-        <w:t xml:space="preserve"> 03.07: Evaluation of a requirements document</w:t>
+        <w:pStyle w:val="berschrift2"/>
+        <w:rPr>
+          <w:lang w:val="en-GB"/>
+        </w:rPr>
+      </w:pPr>
+      <w:r>
+        <w:rPr>
+          <w:lang w:val="en-GB"/>
+        </w:rPr>
+        <w:t>Sc</w:t>
+      </w:r>
+      <w:r>
+        <w:rPr>
+          <w:lang w:val="en-GB"/>
+        </w:rPr>
+        <w:t>ript 03.07: Evaluation of a requirements document</w:t>
       </w:r>
     </w:p>
     <w:p>
       <w:pPr>
-        <w:pStyle w:val="NoSpacing"/>
+        <w:pStyle w:val="KeinLeerraum"/>
         <w:numPr>
           <w:ilvl w:val="0"/>
           <w:numId w:val="3"/>
         </w:numPr>
+        <w:rPr>
+          <w:lang w:val="en-GB"/>
+        </w:rPr>
       </w:pPr>
       <w:r>
         <w:rPr>
           <w:b/>
+          <w:lang w:val="en-GB"/>
         </w:rPr>
         <w:t xml:space="preserve">Comprehensibility: </w:t>
       </w:r>
       <w:r>
+        <w:rPr>
+          <w:lang w:val="en-GB"/>
+        </w:rPr>
         <w:t>Is the requirement properly understood</w:t>
       </w:r>
     </w:p>
     <w:p>
       <w:pPr>
-        <w:pStyle w:val="NoSpacing"/>
+        <w:pStyle w:val="KeinLeerraum"/>
         <w:numPr>
           <w:ilvl w:val="0"/>
           <w:numId w:val="3"/>
         </w:numPr>
+        <w:rPr>
+          <w:lang w:val="en-GB"/>
+        </w:rPr>
       </w:pPr>
       <w:r>
         <w:rPr>
           <w:b/>
+          <w:lang w:val="en-GB"/>
         </w:rPr>
         <w:t>Validity:</w:t>
       </w:r>
       <w:r>
+        <w:rPr>
+          <w:lang w:val="en-GB"/>
+        </w:rPr>
         <w:t xml:space="preserve"> Will the system provide the functions which best support the customer’s needs</w:t>
       </w:r>
     </w:p>
     <w:p>
       <w:pPr>
-        <w:pStyle w:val="NoSpacing"/>
+        <w:pStyle w:val="KeinLeerraum"/>
         <w:numPr>
           <w:ilvl w:val="0"/>
           <w:numId w:val="3"/>
         </w:numPr>
+        <w:rPr>
+          <w:lang w:val="en-GB"/>
+        </w:rPr>
       </w:pPr>
       <w:r>
         <w:rPr>
           <w:b/>
+          <w:lang w:val="en-GB"/>
         </w:rPr>
         <w:t>Consistency:</w:t>
       </w:r>
       <w:r>
+        <w:rPr>
+          <w:lang w:val="en-GB"/>
+        </w:rPr>
         <w:t xml:space="preserve"> Are there any requirement conflicts</w:t>
       </w:r>
     </w:p>
     <w:p>
       <w:pPr>
-        <w:pStyle w:val="NoSpacing"/>
+        <w:pStyle w:val="KeinLeerraum"/>
         <w:numPr>
           <w:ilvl w:val="0"/>
           <w:numId w:val="3"/>
         </w:numPr>
+        <w:rPr>
+          <w:lang w:val="en-GB"/>
+        </w:rPr>
       </w:pPr>
       <w:r>
         <w:rPr>
           <w:b/>
+          <w:lang w:val="en-GB"/>
         </w:rPr>
         <w:t>Completeness:</w:t>
       </w:r>
       <w:r>
+        <w:rPr>
+          <w:lang w:val="en-GB"/>
+        </w:rPr>
         <w:t xml:space="preserve"> Are all functions required by the customer included</w:t>
       </w:r>
     </w:p>
     <w:p>
       <w:pPr>
-        <w:pStyle w:val="NoSpacing"/>
+        <w:pStyle w:val="KeinLeerraum"/>
         <w:numPr>
           <w:ilvl w:val="0"/>
           <w:numId w:val="3"/>
         </w:numPr>
+        <w:rPr>
+          <w:lang w:val="en-GB"/>
+        </w:rPr>
       </w:pPr>
       <w:r>
         <w:rPr>
           <w:b/>
+          <w:lang w:val="en-GB"/>
         </w:rPr>
         <w:t>Realism:</w:t>
       </w:r>
       <w:r>
+        <w:rPr>
+          <w:lang w:val="en-GB"/>
+        </w:rPr>
         <w:t xml:space="preserve"> Can the requirements be implemented given available budget and technology</w:t>
       </w:r>
     </w:p>
     <w:p>
       <w:pPr>
-        <w:pStyle w:val="NoSpacing"/>
+        <w:pStyle w:val="KeinLeerraum"/>
         <w:numPr>
           <w:ilvl w:val="0"/>
           <w:numId w:val="3"/>
         </w:numPr>
+        <w:rPr>
+          <w:lang w:val="en-GB"/>
+        </w:rPr>
       </w:pPr>
       <w:r>
         <w:rPr>
           <w:b/>
+          <w:lang w:val="en-GB"/>
         </w:rPr>
         <w:t>Verifiability:</w:t>
       </w:r>
       <w:r>
+        <w:rPr>
+          <w:lang w:val="en-GB"/>
+        </w:rPr>
         <w:t xml:space="preserve"> Can the requirements be checked</w:t>
       </w:r>
     </w:p>
     <w:p>
       <w:pPr>
-        <w:pStyle w:val="NoSpacing"/>
+        <w:pStyle w:val="KeinLeerraum"/>
         <w:numPr>
           <w:ilvl w:val="0"/>
           <w:numId w:val="3"/>
         </w:numPr>
+        <w:rPr>
+          <w:lang w:val="en-GB"/>
+        </w:rPr>
       </w:pPr>
       <w:r>
         <w:rPr>
           <w:b/>
+          <w:lang w:val="en-GB"/>
         </w:rPr>
         <w:t>Traceability:</w:t>
       </w:r>
       <w:r>
+        <w:rPr>
+          <w:lang w:val="en-GB"/>
+        </w:rPr>
         <w:t xml:space="preserve"> Is the origin of the requirement clearly stated</w:t>
       </w:r>
     </w:p>
     <w:p>
       <w:pPr>
-        <w:pStyle w:val="NoSpacing"/>
+        <w:pStyle w:val="KeinLeerraum"/>
         <w:numPr>
           <w:ilvl w:val="0"/>
           <w:numId w:val="3"/>
         </w:numPr>
+        <w:rPr>
+          <w:lang w:val="en-GB"/>
+        </w:rPr>
       </w:pPr>
       <w:r>
         <w:rPr>
           <w:b/>
+          <w:lang w:val="en-GB"/>
         </w:rPr>
         <w:t>Adaptability:</w:t>
       </w:r>
       <w:r>
+        <w:rPr>
+          <w:lang w:val="en-GB"/>
+        </w:rPr>
         <w:t xml:space="preserve"> Can the requirement be changed without a large impact on other requirements?</w:t>
       </w:r>
     </w:p>
     <w:p>
       <w:pPr>
-        <w:pStyle w:val="NoSpacing"/>
+        <w:pStyle w:val="KeinLeerraum"/>
+        <w:rPr>
+          <w:lang w:val="en-GB"/>
+        </w:rPr>
       </w:pPr>
     </w:p>
     <w:p>
       <w:pPr>
-        <w:pStyle w:val="NoSpacing"/>
+        <w:pStyle w:val="KeinLeerraum"/>
         <w:rPr>
           <w:b/>
-        </w:rPr>
-      </w:pPr>
-      <w:r>
-        <w:t>How can we validate requirements?</w:t>
-      </w:r>
-      <w:r>
-        <w:t xml:space="preserve"> </w:t>
+          <w:lang w:val="en-GB"/>
+        </w:rPr>
+      </w:pPr>
+      <w:r>
+        <w:rPr>
+          <w:lang w:val="en-GB"/>
+        </w:rPr>
+        <w:t xml:space="preserve">How can we validate requirements? </w:t>
       </w:r>
       <w:r>
         <w:rPr>
           <w:b/>
+          <w:lang w:val="en-GB"/>
         </w:rPr>
         <w:t xml:space="preserve">-&gt; </w:t>
       </w:r>
@@ -314,6 +431,7 @@
         <w:rPr>
           <w:b/>
           <w:highlight w:val="yellow"/>
+          <w:lang w:val="en-GB"/>
         </w:rPr>
         <w:t xml:space="preserve">E.g. </w:t>
       </w:r>
@@ -321,19 +439,19 @@
         <w:rPr>
           <w:b/>
           <w:highlight w:val="yellow"/>
+          <w:lang w:val="en-GB"/>
         </w:rPr>
         <w:t>Weighted Point Evaluation system</w:t>
       </w:r>
     </w:p>
     <w:p>
       <w:pPr>
-        <w:pStyle w:val="NoSpacing"/>
+        <w:pStyle w:val="KeinLeerraum"/>
         <w:rPr>
           <w:b/>
-        </w:rPr>
-      </w:pPr>
-      <w:bookmarkStart w:id="0" w:name="_GoBack"/>
-      <w:bookmarkEnd w:id="0"/>
+          <w:lang w:val="en-GB"/>
+        </w:rPr>
+      </w:pPr>
     </w:p>
     <w:p>
       <w:pPr>
@@ -342,69 +460,131 @@
           <w:color w:val="2F5496" w:themeColor="accent1" w:themeShade="BF"/>
           <w:sz w:val="32"/>
           <w:szCs w:val="32"/>
-        </w:rPr>
-      </w:pPr>
-      <w:r>
+          <w:lang w:val="en-GB"/>
+        </w:rPr>
+      </w:pPr>
+      <w:r>
+        <w:rPr>
+          <w:lang w:val="en-GB"/>
+        </w:rPr>
         <w:br w:type="page"/>
       </w:r>
     </w:p>
     <w:p>
       <w:pPr>
-        <w:pStyle w:val="Heading1"/>
-        <w:rPr>
-          <w:lang w:val="de-DE"/>
-        </w:rPr>
-      </w:pPr>
-      <w:r>
-        <w:rPr>
-          <w:lang w:val="de-DE"/>
+        <w:pStyle w:val="berschrift1"/>
+        <w:rPr>
+          <w:lang w:val="en-GB"/>
+        </w:rPr>
+      </w:pPr>
+      <w:r>
+        <w:rPr>
+          <w:lang w:val="en-GB"/>
         </w:rPr>
         <w:lastRenderedPageBreak/>
-        <w:t xml:space="preserve">Task </w:t>
-      </w:r>
-      <w:proofErr w:type="spellStart"/>
-      <w:r>
-        <w:rPr>
-          <w:lang w:val="de-DE"/>
-        </w:rPr>
-        <w:t>solution</w:t>
-      </w:r>
-      <w:proofErr w:type="spellEnd"/>
+        <w:t>Task solution</w:t>
+      </w:r>
     </w:p>
     <w:p>
       <w:pPr>
-        <w:pStyle w:val="Heading2"/>
-        <w:rPr>
-          <w:lang w:val="de-DE"/>
-        </w:rPr>
-      </w:pPr>
-      <w:proofErr w:type="spellStart"/>
-      <w:r>
-        <w:rPr>
-          <w:lang w:val="de-DE"/>
-        </w:rPr>
-        <w:t>Functional</w:t>
-      </w:r>
-      <w:proofErr w:type="spellEnd"/>
-      <w:r>
-        <w:rPr>
-          <w:lang w:val="de-DE"/>
-        </w:rPr>
-        <w:t xml:space="preserve"> User </w:t>
-      </w:r>
-      <w:proofErr w:type="spellStart"/>
-      <w:r>
-        <w:rPr>
-          <w:lang w:val="de-DE"/>
-        </w:rPr>
-        <w:t>requirements</w:t>
-      </w:r>
-      <w:proofErr w:type="spellEnd"/>
+        <w:pStyle w:val="berschrift2"/>
+        <w:rPr>
+          <w:lang w:val="en-GB"/>
+        </w:rPr>
+      </w:pPr>
+      <w:r>
+        <w:rPr>
+          <w:lang w:val="en-GB"/>
+        </w:rPr>
+        <w:t>Glossary</w:t>
+      </w:r>
     </w:p>
     <w:p>
       <w:pPr>
         <w:rPr>
-          <w:lang w:val="de-DE"/>
+          <w:lang w:val="en-GB"/>
+        </w:rPr>
+      </w:pPr>
+      <w:r>
+        <w:rPr>
+          <w:lang w:val="en-GB"/>
+        </w:rPr>
+        <w:t>D</w:t>
+      </w:r>
+      <w:r>
+        <w:rPr>
+          <w:lang w:val="en-GB"/>
+        </w:rPr>
+        <w:t xml:space="preserve">efine </w:t>
+      </w:r>
+      <w:r>
+        <w:rPr>
+          <w:lang w:val="en-GB"/>
+        </w:rPr>
+        <w:t>the term “client”</w:t>
+      </w:r>
+      <w:r>
+        <w:rPr>
+          <w:lang w:val="en-GB"/>
+        </w:rPr>
+        <w:t xml:space="preserve"> too</w:t>
+      </w:r>
+      <w:r>
+        <w:rPr>
+          <w:lang w:val="en-GB"/>
+        </w:rPr>
+        <w:t xml:space="preserve"> to avoid misunderstandings since patients are often also referred to as “clients”.</w:t>
+      </w:r>
+    </w:p>
+    <w:p>
+      <w:pPr>
+        <w:rPr>
+          <w:lang w:val="en-GB"/>
+        </w:rPr>
+      </w:pPr>
+      <w:r>
+        <w:rPr>
+          <w:lang w:val="en-GB"/>
+        </w:rPr>
+        <w:t xml:space="preserve">The </w:t>
+      </w:r>
+      <w:r>
+        <w:rPr>
+          <w:lang w:val="en-GB"/>
+        </w:rPr>
+        <w:t>client/</w:t>
+      </w:r>
+      <w:r>
+        <w:rPr>
+          <w:lang w:val="en-GB"/>
+        </w:rPr>
+        <w:t>users don’t know agile development practices</w:t>
+      </w:r>
+      <w:r>
+        <w:rPr>
+          <w:lang w:val="en-GB"/>
+        </w:rPr>
+        <w:t xml:space="preserve"> (mentioned in System evolution) therefore this should also be defined as well as “sprints” (mentioned in Testing).</w:t>
+      </w:r>
+    </w:p>
+    <w:p>
+      <w:pPr>
+        <w:pStyle w:val="berschrift2"/>
+        <w:rPr>
+          <w:lang w:val="en-GB"/>
+        </w:rPr>
+      </w:pPr>
+      <w:r>
+        <w:rPr>
+          <w:lang w:val="en-GB"/>
+        </w:rPr>
+        <w:t>Functional User requirements</w:t>
+      </w:r>
+    </w:p>
+    <w:p>
+      <w:pPr>
+        <w:rPr>
+          <w:lang w:val="en-GB"/>
         </w:rPr>
       </w:pPr>
     </w:p>
@@ -442,6 +622,7 @@
               <w:rPr>
                 <w:rFonts w:ascii="Calibri" w:eastAsia="Times New Roman" w:hAnsi="Calibri" w:cs="Calibri"/>
                 <w:color w:val="000000"/>
+                <w:lang w:val="en-GB"/>
               </w:rPr>
             </w:pPr>
             <w:proofErr w:type="spellStart"/>
@@ -449,6 +630,7 @@
               <w:rPr>
                 <w:rFonts w:ascii="Calibri" w:eastAsia="Times New Roman" w:hAnsi="Calibri" w:cs="Calibri"/>
                 <w:color w:val="000000"/>
+                <w:lang w:val="en-GB"/>
               </w:rPr>
               <w:t>Req</w:t>
             </w:r>
@@ -457,6 +639,7 @@
               <w:rPr>
                 <w:rFonts w:ascii="Calibri" w:eastAsia="Times New Roman" w:hAnsi="Calibri" w:cs="Calibri"/>
                 <w:color w:val="000000"/>
+                <w:lang w:val="en-GB"/>
               </w:rPr>
               <w:t xml:space="preserve"> #</w:t>
             </w:r>
@@ -482,12 +665,14 @@
               <w:rPr>
                 <w:rFonts w:ascii="Calibri" w:eastAsia="Times New Roman" w:hAnsi="Calibri" w:cs="Calibri"/>
                 <w:color w:val="000000"/>
-              </w:rPr>
-            </w:pPr>
-            <w:r>
-              <w:rPr>
-                <w:rFonts w:ascii="Calibri" w:eastAsia="Times New Roman" w:hAnsi="Calibri" w:cs="Calibri"/>
-                <w:color w:val="000000"/>
+                <w:lang w:val="en-GB"/>
+              </w:rPr>
+            </w:pPr>
+            <w:r>
+              <w:rPr>
+                <w:rFonts w:ascii="Calibri" w:eastAsia="Times New Roman" w:hAnsi="Calibri" w:cs="Calibri"/>
+                <w:color w:val="000000"/>
+                <w:lang w:val="en-GB"/>
               </w:rPr>
               <w:t>Category</w:t>
             </w:r>
@@ -513,12 +698,14 @@
               <w:rPr>
                 <w:rFonts w:ascii="Calibri" w:eastAsia="Times New Roman" w:hAnsi="Calibri" w:cs="Calibri"/>
                 <w:color w:val="000000"/>
-              </w:rPr>
-            </w:pPr>
-            <w:r>
-              <w:rPr>
-                <w:rFonts w:ascii="Calibri" w:eastAsia="Times New Roman" w:hAnsi="Calibri" w:cs="Calibri"/>
-                <w:color w:val="000000"/>
+                <w:lang w:val="en-GB"/>
+              </w:rPr>
+            </w:pPr>
+            <w:r>
+              <w:rPr>
+                <w:rFonts w:ascii="Calibri" w:eastAsia="Times New Roman" w:hAnsi="Calibri" w:cs="Calibri"/>
+                <w:color w:val="000000"/>
+                <w:lang w:val="en-GB"/>
               </w:rPr>
               <w:t>Comment</w:t>
             </w:r>
@@ -550,12 +737,15 @@
               <w:rPr>
                 <w:rFonts w:ascii="Calibri" w:eastAsia="Times New Roman" w:hAnsi="Calibri" w:cs="Calibri"/>
                 <w:color w:val="000000"/>
-              </w:rPr>
-            </w:pPr>
-            <w:r>
-              <w:rPr>
-                <w:rFonts w:ascii="Calibri" w:eastAsia="Times New Roman" w:hAnsi="Calibri" w:cs="Calibri"/>
-                <w:color w:val="000000"/>
+                <w:lang w:val="en-GB"/>
+              </w:rPr>
+            </w:pPr>
+            <w:commentRangeStart w:id="0"/>
+            <w:r>
+              <w:rPr>
+                <w:rFonts w:ascii="Calibri" w:eastAsia="Times New Roman" w:hAnsi="Calibri" w:cs="Calibri"/>
+                <w:color w:val="000000"/>
+                <w:lang w:val="en-GB"/>
               </w:rPr>
               <w:t>10</w:t>
             </w:r>
@@ -581,12 +771,14 @@
               <w:rPr>
                 <w:rFonts w:ascii="Calibri" w:eastAsia="Times New Roman" w:hAnsi="Calibri" w:cs="Calibri"/>
                 <w:color w:val="000000"/>
-              </w:rPr>
-            </w:pPr>
-            <w:r>
-              <w:rPr>
-                <w:rFonts w:ascii="Calibri" w:eastAsia="Times New Roman" w:hAnsi="Calibri" w:cs="Calibri"/>
-                <w:color w:val="000000"/>
+                <w:lang w:val="en-GB"/>
+              </w:rPr>
+            </w:pPr>
+            <w:r>
+              <w:rPr>
+                <w:rFonts w:ascii="Calibri" w:eastAsia="Times New Roman" w:hAnsi="Calibri" w:cs="Calibri"/>
+                <w:color w:val="000000"/>
+                <w:lang w:val="en-GB"/>
               </w:rPr>
               <w:t>Realism</w:t>
             </w:r>
@@ -611,14 +803,24 @@
               <w:rPr>
                 <w:rFonts w:ascii="Calibri" w:eastAsia="Times New Roman" w:hAnsi="Calibri" w:cs="Calibri"/>
                 <w:color w:val="000000"/>
-              </w:rPr>
-            </w:pPr>
-            <w:r>
-              <w:rPr>
-                <w:rFonts w:ascii="Calibri" w:eastAsia="Times New Roman" w:hAnsi="Calibri" w:cs="Calibri"/>
-                <w:color w:val="000000"/>
+                <w:lang w:val="en-GB"/>
+              </w:rPr>
+            </w:pPr>
+            <w:r>
+              <w:rPr>
+                <w:rFonts w:ascii="Calibri" w:eastAsia="Times New Roman" w:hAnsi="Calibri" w:cs="Calibri"/>
+                <w:color w:val="000000"/>
+                <w:lang w:val="en-GB"/>
               </w:rPr>
               <w:t>Health visitors don't have access to a Patient's File, such uploads must be validated by a doctor.</w:t>
+            </w:r>
+            <w:commentRangeEnd w:id="0"/>
+            <w:r>
+              <w:rPr>
+                <w:rStyle w:val="Kommentarzeichen"/>
+                <w:lang w:val="en-GB"/>
+              </w:rPr>
+              <w:commentReference w:id="0"/>
             </w:r>
           </w:p>
         </w:tc>
@@ -648,12 +850,15 @@
               <w:rPr>
                 <w:rFonts w:ascii="Calibri" w:eastAsia="Times New Roman" w:hAnsi="Calibri" w:cs="Calibri"/>
                 <w:color w:val="000000"/>
-              </w:rPr>
-            </w:pPr>
-            <w:r>
-              <w:rPr>
-                <w:rFonts w:ascii="Calibri" w:eastAsia="Times New Roman" w:hAnsi="Calibri" w:cs="Calibri"/>
-                <w:color w:val="000000"/>
+                <w:lang w:val="en-GB"/>
+              </w:rPr>
+            </w:pPr>
+            <w:commentRangeStart w:id="1"/>
+            <w:r>
+              <w:rPr>
+                <w:rFonts w:ascii="Calibri" w:eastAsia="Times New Roman" w:hAnsi="Calibri" w:cs="Calibri"/>
+                <w:color w:val="000000"/>
+                <w:lang w:val="en-GB"/>
               </w:rPr>
               <w:t>12</w:t>
             </w:r>
@@ -679,12 +884,14 @@
               <w:rPr>
                 <w:rFonts w:ascii="Calibri" w:eastAsia="Times New Roman" w:hAnsi="Calibri" w:cs="Calibri"/>
                 <w:color w:val="000000"/>
-              </w:rPr>
-            </w:pPr>
-            <w:r>
-              <w:rPr>
-                <w:rFonts w:ascii="Calibri" w:eastAsia="Times New Roman" w:hAnsi="Calibri" w:cs="Calibri"/>
-                <w:color w:val="000000"/>
+                <w:lang w:val="en-GB"/>
+              </w:rPr>
+            </w:pPr>
+            <w:r>
+              <w:rPr>
+                <w:rFonts w:ascii="Calibri" w:eastAsia="Times New Roman" w:hAnsi="Calibri" w:cs="Calibri"/>
+                <w:color w:val="000000"/>
+                <w:lang w:val="en-GB"/>
               </w:rPr>
               <w:t>Validity</w:t>
             </w:r>
@@ -709,14 +916,24 @@
               <w:rPr>
                 <w:rFonts w:ascii="Calibri" w:eastAsia="Times New Roman" w:hAnsi="Calibri" w:cs="Calibri"/>
                 <w:color w:val="000000"/>
-              </w:rPr>
-            </w:pPr>
-            <w:r>
-              <w:rPr>
-                <w:rFonts w:ascii="Calibri" w:eastAsia="Times New Roman" w:hAnsi="Calibri" w:cs="Calibri"/>
-                <w:color w:val="000000"/>
+                <w:lang w:val="en-GB"/>
+              </w:rPr>
+            </w:pPr>
+            <w:r>
+              <w:rPr>
+                <w:rFonts w:ascii="Calibri" w:eastAsia="Times New Roman" w:hAnsi="Calibri" w:cs="Calibri"/>
+                <w:color w:val="000000"/>
+                <w:lang w:val="en-GB"/>
               </w:rPr>
               <w:t>As doctors aren't primarily users of the program, they will not participate in the chat, consider using a mailing system (e.g. with additional options) instead.</w:t>
+            </w:r>
+            <w:commentRangeEnd w:id="1"/>
+            <w:r>
+              <w:rPr>
+                <w:rStyle w:val="Kommentarzeichen"/>
+                <w:lang w:val="en-GB"/>
+              </w:rPr>
+              <w:commentReference w:id="1"/>
             </w:r>
           </w:p>
         </w:tc>
@@ -746,12 +963,15 @@
               <w:rPr>
                 <w:rFonts w:ascii="Calibri" w:eastAsia="Times New Roman" w:hAnsi="Calibri" w:cs="Calibri"/>
                 <w:color w:val="000000"/>
-              </w:rPr>
-            </w:pPr>
-            <w:r>
-              <w:rPr>
-                <w:rFonts w:ascii="Calibri" w:eastAsia="Times New Roman" w:hAnsi="Calibri" w:cs="Calibri"/>
-                <w:color w:val="000000"/>
+                <w:lang w:val="en-GB"/>
+              </w:rPr>
+            </w:pPr>
+            <w:commentRangeStart w:id="2"/>
+            <w:r>
+              <w:rPr>
+                <w:rFonts w:ascii="Calibri" w:eastAsia="Times New Roman" w:hAnsi="Calibri" w:cs="Calibri"/>
+                <w:color w:val="000000"/>
+                <w:lang w:val="en-GB"/>
               </w:rPr>
               <w:t>9</w:t>
             </w:r>
@@ -777,12 +997,14 @@
               <w:rPr>
                 <w:rFonts w:ascii="Calibri" w:eastAsia="Times New Roman" w:hAnsi="Calibri" w:cs="Calibri"/>
                 <w:color w:val="000000"/>
-              </w:rPr>
-            </w:pPr>
-            <w:r>
-              <w:rPr>
-                <w:rFonts w:ascii="Calibri" w:eastAsia="Times New Roman" w:hAnsi="Calibri" w:cs="Calibri"/>
-                <w:color w:val="000000"/>
+                <w:lang w:val="en-GB"/>
+              </w:rPr>
+            </w:pPr>
+            <w:r>
+              <w:rPr>
+                <w:rFonts w:ascii="Calibri" w:eastAsia="Times New Roman" w:hAnsi="Calibri" w:cs="Calibri"/>
+                <w:color w:val="000000"/>
+                <w:lang w:val="en-GB"/>
               </w:rPr>
               <w:t>Realism</w:t>
             </w:r>
@@ -807,30 +1029,64 @@
               <w:rPr>
                 <w:rFonts w:ascii="Calibri" w:eastAsia="Times New Roman" w:hAnsi="Calibri" w:cs="Calibri"/>
                 <w:color w:val="000000"/>
-              </w:rPr>
-            </w:pPr>
-            <w:r>
-              <w:rPr>
-                <w:rFonts w:ascii="Calibri" w:eastAsia="Times New Roman" w:hAnsi="Calibri" w:cs="Calibri"/>
-                <w:color w:val="000000"/>
-              </w:rPr>
-              <w:t xml:space="preserve">Almost impossible to </w:t>
-            </w:r>
-            <w:proofErr w:type="spellStart"/>
-            <w:r>
-              <w:rPr>
-                <w:rFonts w:ascii="Calibri" w:eastAsia="Times New Roman" w:hAnsi="Calibri" w:cs="Calibri"/>
-                <w:color w:val="000000"/>
-              </w:rPr>
-              <w:t>realise</w:t>
-            </w:r>
-            <w:proofErr w:type="spellEnd"/>
-            <w:r>
-              <w:rPr>
-                <w:rFonts w:ascii="Calibri" w:eastAsia="Times New Roman" w:hAnsi="Calibri" w:cs="Calibri"/>
-                <w:color w:val="000000"/>
-              </w:rPr>
-              <w:t xml:space="preserve"> respecting data protection act. (any such publication must be approved by the patient)</w:t>
+                <w:lang w:val="en-GB"/>
+              </w:rPr>
+            </w:pPr>
+            <w:r>
+              <w:rPr>
+                <w:rFonts w:ascii="Calibri" w:eastAsia="Times New Roman" w:hAnsi="Calibri" w:cs="Calibri"/>
+                <w:color w:val="000000"/>
+                <w:lang w:val="en-GB"/>
+              </w:rPr>
+              <w:t>Difficult</w:t>
+            </w:r>
+            <w:r>
+              <w:rPr>
+                <w:rFonts w:ascii="Calibri" w:eastAsia="Times New Roman" w:hAnsi="Calibri" w:cs="Calibri"/>
+                <w:color w:val="000000"/>
+                <w:lang w:val="en-GB"/>
+              </w:rPr>
+              <w:t xml:space="preserve"> to </w:t>
+            </w:r>
+            <w:r>
+              <w:rPr>
+                <w:rFonts w:ascii="Calibri" w:eastAsia="Times New Roman" w:hAnsi="Calibri" w:cs="Calibri"/>
+                <w:color w:val="000000"/>
+                <w:lang w:val="en-GB"/>
+              </w:rPr>
+              <w:t>realize</w:t>
+            </w:r>
+            <w:r>
+              <w:rPr>
+                <w:rFonts w:ascii="Calibri" w:eastAsia="Times New Roman" w:hAnsi="Calibri" w:cs="Calibri"/>
+                <w:color w:val="000000"/>
+                <w:lang w:val="en-GB"/>
+              </w:rPr>
+              <w:t xml:space="preserve"> respecting data protection act. (any such publication must </w:t>
+            </w:r>
+            <w:r>
+              <w:rPr>
+                <w:rFonts w:ascii="Calibri" w:eastAsia="Times New Roman" w:hAnsi="Calibri" w:cs="Calibri"/>
+                <w:color w:val="000000"/>
+                <w:lang w:val="en-GB"/>
+              </w:rPr>
+              <w:t xml:space="preserve">most likely </w:t>
+            </w:r>
+            <w:r>
+              <w:rPr>
+                <w:rFonts w:ascii="Calibri" w:eastAsia="Times New Roman" w:hAnsi="Calibri" w:cs="Calibri"/>
+                <w:color w:val="000000"/>
+                <w:lang w:val="en-GB"/>
+              </w:rPr>
+              <w:t>be approved by the patient)</w:t>
+            </w:r>
+            <w:commentRangeEnd w:id="2"/>
+            <w:r>
+              <w:rPr>
+                <w:rStyle w:val="Kommentarzeichen"/>
+                <w:lang w:val="en-GB"/>
+              </w:rPr>
+              <w:commentReference w:id="2"/>
             </w:r>
           </w:p>
         </w:tc>
@@ -860,12 +1116,14 @@
               <w:rPr>
                 <w:rFonts w:ascii="Calibri" w:eastAsia="Times New Roman" w:hAnsi="Calibri" w:cs="Calibri"/>
                 <w:color w:val="000000"/>
-              </w:rPr>
-            </w:pPr>
-            <w:r>
-              <w:rPr>
-                <w:rFonts w:ascii="Calibri" w:eastAsia="Times New Roman" w:hAnsi="Calibri" w:cs="Calibri"/>
-                <w:color w:val="000000"/>
+                <w:lang w:val="en-GB"/>
+              </w:rPr>
+            </w:pPr>
+            <w:r>
+              <w:rPr>
+                <w:rFonts w:ascii="Calibri" w:eastAsia="Times New Roman" w:hAnsi="Calibri" w:cs="Calibri"/>
+                <w:color w:val="000000"/>
+                <w:lang w:val="en-GB"/>
               </w:rPr>
               <w:t>17</w:t>
             </w:r>
@@ -891,12 +1149,14 @@
               <w:rPr>
                 <w:rFonts w:ascii="Calibri" w:eastAsia="Times New Roman" w:hAnsi="Calibri" w:cs="Calibri"/>
                 <w:color w:val="000000"/>
-              </w:rPr>
-            </w:pPr>
-            <w:r>
-              <w:rPr>
-                <w:rFonts w:ascii="Calibri" w:eastAsia="Times New Roman" w:hAnsi="Calibri" w:cs="Calibri"/>
-                <w:color w:val="000000"/>
+                <w:lang w:val="en-GB"/>
+              </w:rPr>
+            </w:pPr>
+            <w:r>
+              <w:rPr>
+                <w:rFonts w:ascii="Calibri" w:eastAsia="Times New Roman" w:hAnsi="Calibri" w:cs="Calibri"/>
+                <w:color w:val="000000"/>
+                <w:lang w:val="en-GB"/>
               </w:rPr>
               <w:t>Completeness</w:t>
             </w:r>
@@ -921,12 +1181,14 @@
               <w:rPr>
                 <w:rFonts w:ascii="Calibri" w:eastAsia="Times New Roman" w:hAnsi="Calibri" w:cs="Calibri"/>
                 <w:color w:val="000000"/>
-              </w:rPr>
-            </w:pPr>
-            <w:r>
-              <w:rPr>
-                <w:rFonts w:ascii="Calibri" w:eastAsia="Times New Roman" w:hAnsi="Calibri" w:cs="Calibri"/>
-                <w:color w:val="000000"/>
+                <w:lang w:val="en-GB"/>
+              </w:rPr>
+            </w:pPr>
+            <w:r>
+              <w:rPr>
+                <w:rFonts w:ascii="Calibri" w:eastAsia="Times New Roman" w:hAnsi="Calibri" w:cs="Calibri"/>
+                <w:color w:val="000000"/>
+                <w:lang w:val="en-GB"/>
               </w:rPr>
               <w:t>Consider making a general 'contacts' page that can be extended to multiple purpose.</w:t>
             </w:r>
@@ -958,12 +1220,15 @@
               <w:rPr>
                 <w:rFonts w:ascii="Calibri" w:eastAsia="Times New Roman" w:hAnsi="Calibri" w:cs="Calibri"/>
                 <w:color w:val="000000"/>
-              </w:rPr>
-            </w:pPr>
-            <w:r>
-              <w:rPr>
-                <w:rFonts w:ascii="Calibri" w:eastAsia="Times New Roman" w:hAnsi="Calibri" w:cs="Calibri"/>
-                <w:color w:val="000000"/>
+                <w:lang w:val="en-GB"/>
+              </w:rPr>
+            </w:pPr>
+            <w:commentRangeStart w:id="3"/>
+            <w:r>
+              <w:rPr>
+                <w:rFonts w:ascii="Calibri" w:eastAsia="Times New Roman" w:hAnsi="Calibri" w:cs="Calibri"/>
+                <w:color w:val="000000"/>
+                <w:lang w:val="en-GB"/>
               </w:rPr>
               <w:t>18</w:t>
             </w:r>
@@ -989,12 +1254,14 @@
               <w:rPr>
                 <w:rFonts w:ascii="Calibri" w:eastAsia="Times New Roman" w:hAnsi="Calibri" w:cs="Calibri"/>
                 <w:color w:val="000000"/>
-              </w:rPr>
-            </w:pPr>
-            <w:r>
-              <w:rPr>
-                <w:rFonts w:ascii="Calibri" w:eastAsia="Times New Roman" w:hAnsi="Calibri" w:cs="Calibri"/>
-                <w:color w:val="000000"/>
+                <w:lang w:val="en-GB"/>
+              </w:rPr>
+            </w:pPr>
+            <w:r>
+              <w:rPr>
+                <w:rFonts w:ascii="Calibri" w:eastAsia="Times New Roman" w:hAnsi="Calibri" w:cs="Calibri"/>
+                <w:color w:val="000000"/>
+                <w:lang w:val="en-GB"/>
               </w:rPr>
               <w:t>Consistency</w:t>
             </w:r>
@@ -1019,46 +1286,56 @@
               <w:rPr>
                 <w:rFonts w:ascii="Calibri" w:eastAsia="Times New Roman" w:hAnsi="Calibri" w:cs="Calibri"/>
                 <w:color w:val="000000"/>
-              </w:rPr>
-            </w:pPr>
-            <w:r>
-              <w:rPr>
-                <w:rFonts w:ascii="Calibri" w:eastAsia="Times New Roman" w:hAnsi="Calibri" w:cs="Calibri"/>
-                <w:color w:val="000000"/>
-              </w:rPr>
-              <w:t xml:space="preserve">This event </w:t>
-            </w:r>
-            <w:proofErr w:type="spellStart"/>
-            <w:r>
-              <w:rPr>
-                <w:rFonts w:ascii="Calibri" w:eastAsia="Times New Roman" w:hAnsi="Calibri" w:cs="Calibri"/>
-                <w:color w:val="000000"/>
-              </w:rPr>
-              <w:t>sould</w:t>
-            </w:r>
-            <w:proofErr w:type="spellEnd"/>
-            <w:r>
-              <w:rPr>
-                <w:rFonts w:ascii="Calibri" w:eastAsia="Times New Roman" w:hAnsi="Calibri" w:cs="Calibri"/>
-                <w:color w:val="000000"/>
-              </w:rPr>
-              <w:t xml:space="preserve"> not be related to a visit, a section "</w:t>
-            </w:r>
-            <w:proofErr w:type="spellStart"/>
-            <w:r>
-              <w:rPr>
-                <w:rFonts w:ascii="Calibri" w:eastAsia="Times New Roman" w:hAnsi="Calibri" w:cs="Calibri"/>
-                <w:color w:val="000000"/>
-              </w:rPr>
-              <w:t>accomondation</w:t>
-            </w:r>
-            <w:proofErr w:type="spellEnd"/>
-            <w:r>
-              <w:rPr>
-                <w:rFonts w:ascii="Calibri" w:eastAsia="Times New Roman" w:hAnsi="Calibri" w:cs="Calibri"/>
-                <w:color w:val="000000"/>
+                <w:lang w:val="en-GB"/>
+              </w:rPr>
+            </w:pPr>
+            <w:r>
+              <w:rPr>
+                <w:rFonts w:ascii="Calibri" w:eastAsia="Times New Roman" w:hAnsi="Calibri" w:cs="Calibri"/>
+                <w:color w:val="000000"/>
+                <w:lang w:val="en-GB"/>
+              </w:rPr>
+              <w:t>This event s</w:t>
+            </w:r>
+            <w:r>
+              <w:rPr>
+                <w:rFonts w:ascii="Calibri" w:eastAsia="Times New Roman" w:hAnsi="Calibri" w:cs="Calibri"/>
+                <w:color w:val="000000"/>
+                <w:lang w:val="en-GB"/>
+              </w:rPr>
+              <w:t>h</w:t>
+            </w:r>
+            <w:r>
+              <w:rPr>
+                <w:rFonts w:ascii="Calibri" w:eastAsia="Times New Roman" w:hAnsi="Calibri" w:cs="Calibri"/>
+                <w:color w:val="000000"/>
+                <w:lang w:val="en-GB"/>
+              </w:rPr>
+              <w:t>ould not be related to a visit, a section "</w:t>
+            </w:r>
+            <w:r>
+              <w:rPr>
+                <w:rFonts w:ascii="Calibri" w:eastAsia="Times New Roman" w:hAnsi="Calibri" w:cs="Calibri"/>
+                <w:color w:val="000000"/>
+                <w:lang w:val="en-GB"/>
+              </w:rPr>
+              <w:t>accommodation</w:t>
+            </w:r>
+            <w:r>
+              <w:rPr>
+                <w:rFonts w:ascii="Calibri" w:eastAsia="Times New Roman" w:hAnsi="Calibri" w:cs="Calibri"/>
+                <w:color w:val="000000"/>
+                <w:lang w:val="en-GB"/>
               </w:rPr>
               <w:t>" in patient's documentation might be more efficient.</w:t>
+            </w:r>
+            <w:commentRangeEnd w:id="3"/>
+            <w:r>
+              <w:rPr>
+                <w:rStyle w:val="Kommentarzeichen"/>
+                <w:lang w:val="en-GB"/>
+              </w:rPr>
+              <w:commentReference w:id="3"/>
             </w:r>
           </w:p>
         </w:tc>
@@ -1087,12 +1364,15 @@
               <w:rPr>
                 <w:rFonts w:ascii="Calibri" w:eastAsia="Times New Roman" w:hAnsi="Calibri" w:cs="Calibri"/>
                 <w:color w:val="000000"/>
-              </w:rPr>
-            </w:pPr>
-            <w:r>
-              <w:rPr>
-                <w:rFonts w:ascii="Calibri" w:eastAsia="Times New Roman" w:hAnsi="Calibri" w:cs="Calibri"/>
-                <w:color w:val="000000"/>
+                <w:lang w:val="en-GB"/>
+              </w:rPr>
+            </w:pPr>
+            <w:commentRangeStart w:id="4"/>
+            <w:r>
+              <w:rPr>
+                <w:rFonts w:ascii="Calibri" w:eastAsia="Times New Roman" w:hAnsi="Calibri" w:cs="Calibri"/>
+                <w:color w:val="000000"/>
+                <w:lang w:val="en-GB"/>
               </w:rPr>
               <w:t>ALL</w:t>
             </w:r>
@@ -1118,12 +1398,14 @@
               <w:rPr>
                 <w:rFonts w:ascii="Calibri" w:eastAsia="Times New Roman" w:hAnsi="Calibri" w:cs="Calibri"/>
                 <w:color w:val="000000"/>
-              </w:rPr>
-            </w:pPr>
-            <w:r>
-              <w:rPr>
-                <w:rFonts w:ascii="Calibri" w:eastAsia="Times New Roman" w:hAnsi="Calibri" w:cs="Calibri"/>
-                <w:color w:val="000000"/>
+                <w:lang w:val="en-GB"/>
+              </w:rPr>
+            </w:pPr>
+            <w:r>
+              <w:rPr>
+                <w:rFonts w:ascii="Calibri" w:eastAsia="Times New Roman" w:hAnsi="Calibri" w:cs="Calibri"/>
+                <w:color w:val="000000"/>
+                <w:lang w:val="en-GB"/>
               </w:rPr>
               <w:t>Consistency</w:t>
             </w:r>
@@ -1148,39 +1430,48 @@
               <w:rPr>
                 <w:rFonts w:ascii="Calibri" w:eastAsia="Times New Roman" w:hAnsi="Calibri" w:cs="Calibri"/>
                 <w:color w:val="000000"/>
-              </w:rPr>
-            </w:pPr>
-            <w:proofErr w:type="spellStart"/>
-            <w:r>
-              <w:rPr>
-                <w:rFonts w:ascii="Calibri" w:eastAsia="Times New Roman" w:hAnsi="Calibri" w:cs="Calibri"/>
-                <w:color w:val="000000"/>
-              </w:rPr>
-              <w:t>Mentionning</w:t>
-            </w:r>
-            <w:proofErr w:type="spellEnd"/>
-            <w:r>
-              <w:rPr>
-                <w:rFonts w:ascii="Calibri" w:eastAsia="Times New Roman" w:hAnsi="Calibri" w:cs="Calibri"/>
-                <w:color w:val="000000"/>
+                <w:lang w:val="en-GB"/>
+              </w:rPr>
+            </w:pPr>
+            <w:r>
+              <w:rPr>
+                <w:rFonts w:ascii="Calibri" w:eastAsia="Times New Roman" w:hAnsi="Calibri" w:cs="Calibri"/>
+                <w:color w:val="000000"/>
+                <w:lang w:val="en-GB"/>
+              </w:rPr>
+              <w:t>Mentioning</w:t>
+            </w:r>
+            <w:r>
+              <w:rPr>
+                <w:rFonts w:ascii="Calibri" w:eastAsia="Times New Roman" w:hAnsi="Calibri" w:cs="Calibri"/>
+                <w:color w:val="000000"/>
+                <w:lang w:val="en-GB"/>
               </w:rPr>
               <w:t xml:space="preserve"> 13 makes </w:t>
             </w:r>
-            <w:proofErr w:type="spellStart"/>
-            <w:r>
-              <w:rPr>
-                <w:rFonts w:ascii="Calibri" w:eastAsia="Times New Roman" w:hAnsi="Calibri" w:cs="Calibri"/>
-                <w:color w:val="000000"/>
-              </w:rPr>
-              <w:t>mentionning</w:t>
-            </w:r>
-            <w:proofErr w:type="spellEnd"/>
-            <w:r>
-              <w:rPr>
-                <w:rFonts w:ascii="Calibri" w:eastAsia="Times New Roman" w:hAnsi="Calibri" w:cs="Calibri"/>
-                <w:color w:val="000000"/>
+            <w:r>
+              <w:rPr>
+                <w:rFonts w:ascii="Calibri" w:eastAsia="Times New Roman" w:hAnsi="Calibri" w:cs="Calibri"/>
+                <w:color w:val="000000"/>
+                <w:lang w:val="en-GB"/>
+              </w:rPr>
+              <w:t>mentioning</w:t>
+            </w:r>
+            <w:r>
+              <w:rPr>
+                <w:rFonts w:ascii="Calibri" w:eastAsia="Times New Roman" w:hAnsi="Calibri" w:cs="Calibri"/>
+                <w:color w:val="000000"/>
+                <w:lang w:val="en-GB"/>
               </w:rPr>
               <w:t xml:space="preserve"> 16 unnecessary</w:t>
+            </w:r>
+            <w:commentRangeEnd w:id="4"/>
+            <w:r>
+              <w:rPr>
+                <w:rStyle w:val="Kommentarzeichen"/>
+                <w:lang w:val="en-GB"/>
+              </w:rPr>
+              <w:commentReference w:id="4"/>
             </w:r>
           </w:p>
         </w:tc>
@@ -1209,12 +1500,14 @@
               <w:rPr>
                 <w:rFonts w:ascii="Calibri" w:eastAsia="Times New Roman" w:hAnsi="Calibri" w:cs="Calibri"/>
                 <w:color w:val="000000"/>
-              </w:rPr>
-            </w:pPr>
-            <w:r>
-              <w:rPr>
-                <w:rFonts w:ascii="Calibri" w:eastAsia="Times New Roman" w:hAnsi="Calibri" w:cs="Calibri"/>
-                <w:color w:val="000000"/>
+                <w:lang w:val="en-GB"/>
+              </w:rPr>
+            </w:pPr>
+            <w:r>
+              <w:rPr>
+                <w:rFonts w:ascii="Calibri" w:eastAsia="Times New Roman" w:hAnsi="Calibri" w:cs="Calibri"/>
+                <w:color w:val="000000"/>
+                <w:lang w:val="en-GB"/>
               </w:rPr>
               <w:t>ALL</w:t>
             </w:r>
@@ -1240,12 +1533,14 @@
               <w:rPr>
                 <w:rFonts w:ascii="Calibri" w:eastAsia="Times New Roman" w:hAnsi="Calibri" w:cs="Calibri"/>
                 <w:color w:val="000000"/>
-              </w:rPr>
-            </w:pPr>
-            <w:r>
-              <w:rPr>
-                <w:rFonts w:ascii="Calibri" w:eastAsia="Times New Roman" w:hAnsi="Calibri" w:cs="Calibri"/>
-                <w:color w:val="000000"/>
+                <w:lang w:val="en-GB"/>
+              </w:rPr>
+            </w:pPr>
+            <w:r>
+              <w:rPr>
+                <w:rFonts w:ascii="Calibri" w:eastAsia="Times New Roman" w:hAnsi="Calibri" w:cs="Calibri"/>
+                <w:color w:val="000000"/>
+                <w:lang w:val="en-GB"/>
               </w:rPr>
               <w:t>Completeness</w:t>
             </w:r>
@@ -1270,28 +1565,30 @@
               <w:rPr>
                 <w:rFonts w:ascii="Calibri" w:eastAsia="Times New Roman" w:hAnsi="Calibri" w:cs="Calibri"/>
                 <w:color w:val="000000"/>
-              </w:rPr>
-            </w:pPr>
-            <w:r>
-              <w:rPr>
-                <w:rFonts w:ascii="Calibri" w:eastAsia="Times New Roman" w:hAnsi="Calibri" w:cs="Calibri"/>
-                <w:color w:val="000000"/>
+                <w:lang w:val="en-GB"/>
+              </w:rPr>
+            </w:pPr>
+            <w:r>
+              <w:rPr>
+                <w:rFonts w:ascii="Calibri" w:eastAsia="Times New Roman" w:hAnsi="Calibri" w:cs="Calibri"/>
+                <w:color w:val="000000"/>
+                <w:lang w:val="en-GB"/>
               </w:rPr>
               <w:t xml:space="preserve">Not </w:t>
             </w:r>
-            <w:proofErr w:type="spellStart"/>
-            <w:r>
-              <w:rPr>
-                <w:rFonts w:ascii="Calibri" w:eastAsia="Times New Roman" w:hAnsi="Calibri" w:cs="Calibri"/>
-                <w:color w:val="000000"/>
-              </w:rPr>
-              <w:t>mentionned</w:t>
-            </w:r>
-            <w:proofErr w:type="spellEnd"/>
-            <w:r>
-              <w:rPr>
-                <w:rFonts w:ascii="Calibri" w:eastAsia="Times New Roman" w:hAnsi="Calibri" w:cs="Calibri"/>
-                <w:color w:val="000000"/>
+            <w:r>
+              <w:rPr>
+                <w:rFonts w:ascii="Calibri" w:eastAsia="Times New Roman" w:hAnsi="Calibri" w:cs="Calibri"/>
+                <w:color w:val="000000"/>
+                <w:lang w:val="en-GB"/>
+              </w:rPr>
+              <w:t>mentioned</w:t>
+            </w:r>
+            <w:r>
+              <w:rPr>
+                <w:rFonts w:ascii="Calibri" w:eastAsia="Times New Roman" w:hAnsi="Calibri" w:cs="Calibri"/>
+                <w:color w:val="000000"/>
+                <w:lang w:val="en-GB"/>
               </w:rPr>
               <w:t xml:space="preserve"> that the user wants to initially create appointments in their timetable. See 15, 21, 22</w:t>
             </w:r>
@@ -1304,52 +1601,30 @@
         <w:rPr>
           <w:sz w:val="16"/>
           <w:szCs w:val="16"/>
-          <w:lang w:val="de-DE"/>
+          <w:lang w:val="en-GB"/>
         </w:rPr>
       </w:pPr>
     </w:p>
     <w:p>
       <w:pPr>
-        <w:pStyle w:val="Heading2"/>
-        <w:rPr>
-          <w:lang w:val="de-DE"/>
-        </w:rPr>
-      </w:pPr>
-      <w:r>
-        <w:rPr>
-          <w:lang w:val="de-DE"/>
-        </w:rPr>
-        <w:t xml:space="preserve">Non </w:t>
-      </w:r>
-      <w:proofErr w:type="spellStart"/>
-      <w:r>
-        <w:rPr>
-          <w:lang w:val="de-DE"/>
-        </w:rPr>
-        <w:t>Functional</w:t>
-      </w:r>
-      <w:proofErr w:type="spellEnd"/>
-      <w:r>
-        <w:rPr>
-          <w:lang w:val="de-DE"/>
-        </w:rPr>
-        <w:t xml:space="preserve"> User </w:t>
-      </w:r>
-      <w:proofErr w:type="spellStart"/>
-      <w:r>
-        <w:rPr>
-          <w:lang w:val="de-DE"/>
-        </w:rPr>
-        <w:t>requirements</w:t>
-      </w:r>
-      <w:proofErr w:type="spellEnd"/>
+        <w:pStyle w:val="berschrift2"/>
+        <w:rPr>
+          <w:lang w:val="en-GB"/>
+        </w:rPr>
+      </w:pPr>
+      <w:r>
+        <w:rPr>
+          <w:lang w:val="en-GB"/>
+        </w:rPr>
+        <w:t>Non Functional User requirements</w:t>
+      </w:r>
     </w:p>
     <w:p>
       <w:pPr>
         <w:rPr>
           <w:sz w:val="16"/>
           <w:szCs w:val="16"/>
-          <w:lang w:val="de-DE"/>
+          <w:lang w:val="en-GB"/>
         </w:rPr>
       </w:pPr>
     </w:p>
@@ -1387,6 +1662,7 @@
               <w:rPr>
                 <w:rFonts w:ascii="Calibri" w:eastAsia="Times New Roman" w:hAnsi="Calibri" w:cs="Calibri"/>
                 <w:color w:val="000000"/>
+                <w:lang w:val="en-GB"/>
               </w:rPr>
             </w:pPr>
             <w:proofErr w:type="spellStart"/>
@@ -1394,6 +1670,7 @@
               <w:rPr>
                 <w:rFonts w:ascii="Calibri" w:eastAsia="Times New Roman" w:hAnsi="Calibri" w:cs="Calibri"/>
                 <w:color w:val="000000"/>
+                <w:lang w:val="en-GB"/>
               </w:rPr>
               <w:t>Req</w:t>
             </w:r>
@@ -1402,6 +1679,7 @@
               <w:rPr>
                 <w:rFonts w:ascii="Calibri" w:eastAsia="Times New Roman" w:hAnsi="Calibri" w:cs="Calibri"/>
                 <w:color w:val="000000"/>
+                <w:lang w:val="en-GB"/>
               </w:rPr>
               <w:t xml:space="preserve"> #</w:t>
             </w:r>
@@ -1427,12 +1705,14 @@
               <w:rPr>
                 <w:rFonts w:ascii="Calibri" w:eastAsia="Times New Roman" w:hAnsi="Calibri" w:cs="Calibri"/>
                 <w:color w:val="000000"/>
-              </w:rPr>
-            </w:pPr>
-            <w:r>
-              <w:rPr>
-                <w:rFonts w:ascii="Calibri" w:eastAsia="Times New Roman" w:hAnsi="Calibri" w:cs="Calibri"/>
-                <w:color w:val="000000"/>
+                <w:lang w:val="en-GB"/>
+              </w:rPr>
+            </w:pPr>
+            <w:r>
+              <w:rPr>
+                <w:rFonts w:ascii="Calibri" w:eastAsia="Times New Roman" w:hAnsi="Calibri" w:cs="Calibri"/>
+                <w:color w:val="000000"/>
+                <w:lang w:val="en-GB"/>
               </w:rPr>
               <w:t>Category</w:t>
             </w:r>
@@ -1458,12 +1738,14 @@
               <w:rPr>
                 <w:rFonts w:ascii="Calibri" w:eastAsia="Times New Roman" w:hAnsi="Calibri" w:cs="Calibri"/>
                 <w:color w:val="000000"/>
-              </w:rPr>
-            </w:pPr>
-            <w:r>
-              <w:rPr>
-                <w:rFonts w:ascii="Calibri" w:eastAsia="Times New Roman" w:hAnsi="Calibri" w:cs="Calibri"/>
-                <w:color w:val="000000"/>
+                <w:lang w:val="en-GB"/>
+              </w:rPr>
+            </w:pPr>
+            <w:r>
+              <w:rPr>
+                <w:rFonts w:ascii="Calibri" w:eastAsia="Times New Roman" w:hAnsi="Calibri" w:cs="Calibri"/>
+                <w:color w:val="000000"/>
+                <w:lang w:val="en-GB"/>
               </w:rPr>
               <w:t>Comment</w:t>
             </w:r>
@@ -1495,12 +1777,14 @@
               <w:rPr>
                 <w:rFonts w:ascii="Calibri" w:eastAsia="Times New Roman" w:hAnsi="Calibri" w:cs="Calibri"/>
                 <w:color w:val="000000"/>
-              </w:rPr>
-            </w:pPr>
-            <w:r>
-              <w:rPr>
-                <w:rFonts w:ascii="Calibri" w:eastAsia="Times New Roman" w:hAnsi="Calibri" w:cs="Calibri"/>
-                <w:color w:val="000000"/>
+                <w:lang w:val="en-GB"/>
+              </w:rPr>
+            </w:pPr>
+            <w:r>
+              <w:rPr>
+                <w:rFonts w:ascii="Calibri" w:eastAsia="Times New Roman" w:hAnsi="Calibri" w:cs="Calibri"/>
+                <w:color w:val="000000"/>
+                <w:lang w:val="en-GB"/>
               </w:rPr>
               <w:t>2</w:t>
             </w:r>
@@ -1526,15 +1810,25 @@
               <w:rPr>
                 <w:rFonts w:ascii="Calibri" w:eastAsia="Times New Roman" w:hAnsi="Calibri" w:cs="Calibri"/>
                 <w:color w:val="000000"/>
-              </w:rPr>
-            </w:pPr>
-            <w:r>
-              <w:rPr>
-                <w:rFonts w:ascii="Calibri" w:eastAsia="Times New Roman" w:hAnsi="Calibri" w:cs="Calibri"/>
-                <w:color w:val="000000"/>
+                <w:lang w:val="en-GB"/>
+              </w:rPr>
+            </w:pPr>
+            <w:r>
+              <w:rPr>
+                <w:rFonts w:ascii="Calibri" w:eastAsia="Times New Roman" w:hAnsi="Calibri" w:cs="Calibri"/>
+                <w:color w:val="000000"/>
+                <w:lang w:val="en-GB"/>
               </w:rPr>
               <w:t>Verifiability</w:t>
             </w:r>
+            <w:r>
+              <w:rPr>
+                <w:rFonts w:ascii="Calibri" w:eastAsia="Times New Roman" w:hAnsi="Calibri" w:cs="Calibri"/>
+                <w:color w:val="000000"/>
+                <w:lang w:val="en-GB"/>
+              </w:rPr>
+              <w:t xml:space="preserve"> / Realism</w:t>
+            </w:r>
           </w:p>
         </w:tc>
         <w:tc>
@@ -1557,14 +1851,34 @@
               <w:rPr>
                 <w:rFonts w:ascii="Calibri" w:eastAsia="Times New Roman" w:hAnsi="Calibri" w:cs="Calibri"/>
                 <w:color w:val="000000"/>
-              </w:rPr>
-            </w:pPr>
-            <w:r>
-              <w:rPr>
-                <w:rFonts w:ascii="Calibri" w:eastAsia="Times New Roman" w:hAnsi="Calibri" w:cs="Calibri"/>
-                <w:color w:val="000000"/>
+                <w:lang w:val="en-GB"/>
+              </w:rPr>
+            </w:pPr>
+            <w:r>
+              <w:rPr>
+                <w:rFonts w:ascii="Calibri" w:eastAsia="Times New Roman" w:hAnsi="Calibri" w:cs="Calibri"/>
+                <w:color w:val="000000"/>
+                <w:lang w:val="en-GB"/>
               </w:rPr>
               <w:t>Provide a server/system up time in %</w:t>
+            </w:r>
+          </w:p>
+          <w:p>
+            <w:pPr>
+              <w:spacing w:after="0" w:line="240" w:lineRule="auto"/>
+              <w:rPr>
+                <w:rFonts w:ascii="Calibri" w:eastAsia="Times New Roman" w:hAnsi="Calibri" w:cs="Calibri"/>
+                <w:color w:val="000000"/>
+                <w:lang w:val="en-GB"/>
+              </w:rPr>
+            </w:pPr>
+            <w:r>
+              <w:rPr>
+                <w:rFonts w:ascii="Calibri" w:eastAsia="Times New Roman" w:hAnsi="Calibri" w:cs="Calibri"/>
+                <w:color w:val="000000"/>
+                <w:lang w:val="en-GB"/>
+              </w:rPr>
+              <w:t>“Always” is not a reachable goal. Consider a plan B for the most important uses in case the system doesn’t work (e.g. printouts of some documents)</w:t>
             </w:r>
           </w:p>
         </w:tc>
@@ -1594,12 +1908,14 @@
               <w:rPr>
                 <w:rFonts w:ascii="Calibri" w:eastAsia="Times New Roman" w:hAnsi="Calibri" w:cs="Calibri"/>
                 <w:color w:val="000000"/>
-              </w:rPr>
-            </w:pPr>
-            <w:r>
-              <w:rPr>
-                <w:rFonts w:ascii="Calibri" w:eastAsia="Times New Roman" w:hAnsi="Calibri" w:cs="Calibri"/>
-                <w:color w:val="000000"/>
+                <w:lang w:val="en-GB"/>
+              </w:rPr>
+            </w:pPr>
+            <w:r>
+              <w:rPr>
+                <w:rFonts w:ascii="Calibri" w:eastAsia="Times New Roman" w:hAnsi="Calibri" w:cs="Calibri"/>
+                <w:color w:val="000000"/>
+                <w:lang w:val="en-GB"/>
               </w:rPr>
               <w:t>3</w:t>
             </w:r>
@@ -1625,12 +1941,14 @@
               <w:rPr>
                 <w:rFonts w:ascii="Calibri" w:eastAsia="Times New Roman" w:hAnsi="Calibri" w:cs="Calibri"/>
                 <w:color w:val="000000"/>
-              </w:rPr>
-            </w:pPr>
-            <w:r>
-              <w:rPr>
-                <w:rFonts w:ascii="Calibri" w:eastAsia="Times New Roman" w:hAnsi="Calibri" w:cs="Calibri"/>
-                <w:color w:val="000000"/>
+                <w:lang w:val="en-GB"/>
+              </w:rPr>
+            </w:pPr>
+            <w:r>
+              <w:rPr>
+                <w:rFonts w:ascii="Calibri" w:eastAsia="Times New Roman" w:hAnsi="Calibri" w:cs="Calibri"/>
+                <w:color w:val="000000"/>
+                <w:lang w:val="en-GB"/>
               </w:rPr>
               <w:t>Traceability</w:t>
             </w:r>
@@ -1655,28 +1973,30 @@
               <w:rPr>
                 <w:rFonts w:ascii="Calibri" w:eastAsia="Times New Roman" w:hAnsi="Calibri" w:cs="Calibri"/>
                 <w:color w:val="000000"/>
-              </w:rPr>
-            </w:pPr>
-            <w:r>
-              <w:rPr>
-                <w:rFonts w:ascii="Calibri" w:eastAsia="Times New Roman" w:hAnsi="Calibri" w:cs="Calibri"/>
-                <w:color w:val="000000"/>
+                <w:lang w:val="en-GB"/>
+              </w:rPr>
+            </w:pPr>
+            <w:r>
+              <w:rPr>
+                <w:rFonts w:ascii="Calibri" w:eastAsia="Times New Roman" w:hAnsi="Calibri" w:cs="Calibri"/>
+                <w:color w:val="000000"/>
+                <w:lang w:val="en-GB"/>
               </w:rPr>
               <w:t xml:space="preserve">Consider </w:t>
             </w:r>
-            <w:proofErr w:type="spellStart"/>
-            <w:r>
-              <w:rPr>
-                <w:rFonts w:ascii="Calibri" w:eastAsia="Times New Roman" w:hAnsi="Calibri" w:cs="Calibri"/>
-                <w:color w:val="000000"/>
-              </w:rPr>
-              <w:t>mentionning</w:t>
-            </w:r>
-            <w:proofErr w:type="spellEnd"/>
-            <w:r>
-              <w:rPr>
-                <w:rFonts w:ascii="Calibri" w:eastAsia="Times New Roman" w:hAnsi="Calibri" w:cs="Calibri"/>
-                <w:color w:val="000000"/>
+            <w:r>
+              <w:rPr>
+                <w:rFonts w:ascii="Calibri" w:eastAsia="Times New Roman" w:hAnsi="Calibri" w:cs="Calibri"/>
+                <w:color w:val="000000"/>
+                <w:lang w:val="en-GB"/>
+              </w:rPr>
+              <w:t>mentioning</w:t>
+            </w:r>
+            <w:r>
+              <w:rPr>
+                <w:rFonts w:ascii="Calibri" w:eastAsia="Times New Roman" w:hAnsi="Calibri" w:cs="Calibri"/>
+                <w:color w:val="000000"/>
+                <w:lang w:val="en-GB"/>
               </w:rPr>
               <w:t xml:space="preserve"> that parts like the alarm button must be perfectly reliable not the whole application (testing effort).</w:t>
             </w:r>
@@ -1699,7 +2019,6 @@
             <w:shd w:val="clear" w:color="auto" w:fill="auto"/>
             <w:noWrap/>
             <w:vAlign w:val="bottom"/>
-            <w:hideMark/>
           </w:tcPr>
           <w:p>
             <w:pPr>
@@ -1708,12 +2027,134 @@
               <w:rPr>
                 <w:rFonts w:ascii="Calibri" w:eastAsia="Times New Roman" w:hAnsi="Calibri" w:cs="Calibri"/>
                 <w:color w:val="000000"/>
-              </w:rPr>
-            </w:pPr>
-            <w:r>
-              <w:rPr>
-                <w:rFonts w:ascii="Calibri" w:eastAsia="Times New Roman" w:hAnsi="Calibri" w:cs="Calibri"/>
-                <w:color w:val="000000"/>
+                <w:lang w:val="en-GB"/>
+              </w:rPr>
+            </w:pPr>
+            <w:r>
+              <w:rPr>
+                <w:rFonts w:ascii="Calibri" w:eastAsia="Times New Roman" w:hAnsi="Calibri" w:cs="Calibri"/>
+                <w:color w:val="000000"/>
+                <w:lang w:val="en-GB"/>
+              </w:rPr>
+              <w:t>4</w:t>
+            </w:r>
+          </w:p>
+        </w:tc>
+        <w:tc>
+          <w:tcPr>
+            <w:tcW w:w="1760" w:type="dxa"/>
+            <w:tcBorders>
+              <w:top w:val="nil"/>
+              <w:left w:val="nil"/>
+              <w:bottom w:val="single" w:sz="4" w:space="0" w:color="auto"/>
+              <w:right w:val="single" w:sz="4" w:space="0" w:color="auto"/>
+            </w:tcBorders>
+            <w:shd w:val="clear" w:color="auto" w:fill="auto"/>
+            <w:noWrap/>
+            <w:vAlign w:val="bottom"/>
+          </w:tcPr>
+          <w:p>
+            <w:pPr>
+              <w:spacing w:after="0" w:line="240" w:lineRule="auto"/>
+              <w:rPr>
+                <w:rFonts w:ascii="Calibri" w:eastAsia="Times New Roman" w:hAnsi="Calibri" w:cs="Calibri"/>
+                <w:color w:val="000000"/>
+                <w:lang w:val="en-GB"/>
+              </w:rPr>
+            </w:pPr>
+            <w:r>
+              <w:rPr>
+                <w:rFonts w:ascii="Calibri" w:eastAsia="Times New Roman" w:hAnsi="Calibri" w:cs="Calibri"/>
+                <w:color w:val="000000"/>
+                <w:lang w:val="en-GB"/>
+              </w:rPr>
+              <w:t>Verifiability</w:t>
+            </w:r>
+          </w:p>
+        </w:tc>
+        <w:tc>
+          <w:tcPr>
+            <w:tcW w:w="7220" w:type="dxa"/>
+            <w:tcBorders>
+              <w:top w:val="nil"/>
+              <w:left w:val="nil"/>
+              <w:bottom w:val="single" w:sz="4" w:space="0" w:color="auto"/>
+              <w:right w:val="single" w:sz="4" w:space="0" w:color="auto"/>
+            </w:tcBorders>
+            <w:shd w:val="clear" w:color="auto" w:fill="auto"/>
+            <w:vAlign w:val="bottom"/>
+          </w:tcPr>
+          <w:p>
+            <w:pPr>
+              <w:spacing w:after="0" w:line="240" w:lineRule="auto"/>
+              <w:rPr>
+                <w:rFonts w:ascii="Calibri" w:eastAsia="Times New Roman" w:hAnsi="Calibri" w:cs="Calibri"/>
+                <w:color w:val="000000"/>
+                <w:lang w:val="en-GB"/>
+              </w:rPr>
+            </w:pPr>
+            <w:r>
+              <w:rPr>
+                <w:rFonts w:ascii="Calibri" w:eastAsia="Times New Roman" w:hAnsi="Calibri" w:cs="Calibri"/>
+                <w:color w:val="000000"/>
+                <w:lang w:val="en-GB"/>
+              </w:rPr>
+              <w:t xml:space="preserve">Specify “short loading times”, especially mention the case that the application has to be loaded over a slow 2G/3G connection when </w:t>
+            </w:r>
+            <w:proofErr w:type="spellStart"/>
+            <w:r>
+              <w:rPr>
+                <w:rFonts w:ascii="Calibri" w:eastAsia="Times New Roman" w:hAnsi="Calibri" w:cs="Calibri"/>
+                <w:color w:val="000000"/>
+                <w:lang w:val="en-GB"/>
+              </w:rPr>
+              <w:t>WiFi</w:t>
+            </w:r>
+            <w:proofErr w:type="spellEnd"/>
+            <w:r>
+              <w:rPr>
+                <w:rFonts w:ascii="Calibri" w:eastAsia="Times New Roman" w:hAnsi="Calibri" w:cs="Calibri"/>
+                <w:color w:val="000000"/>
+                <w:lang w:val="en-GB"/>
+              </w:rPr>
+              <w:t>/4G is unavailable.</w:t>
+            </w:r>
+          </w:p>
+        </w:tc>
+      </w:tr>
+      <w:tr>
+        <w:trPr>
+          <w:trHeight w:val="580"/>
+        </w:trPr>
+        <w:tc>
+          <w:tcPr>
+            <w:tcW w:w="760" w:type="dxa"/>
+            <w:tcBorders>
+              <w:top w:val="nil"/>
+              <w:left w:val="single" w:sz="4" w:space="0" w:color="auto"/>
+              <w:bottom w:val="single" w:sz="4" w:space="0" w:color="auto"/>
+              <w:right w:val="single" w:sz="4" w:space="0" w:color="auto"/>
+            </w:tcBorders>
+            <w:shd w:val="clear" w:color="auto" w:fill="auto"/>
+            <w:noWrap/>
+            <w:vAlign w:val="bottom"/>
+            <w:hideMark/>
+          </w:tcPr>
+          <w:p>
+            <w:pPr>
+              <w:spacing w:after="0" w:line="240" w:lineRule="auto"/>
+              <w:jc w:val="right"/>
+              <w:rPr>
+                <w:rFonts w:ascii="Calibri" w:eastAsia="Times New Roman" w:hAnsi="Calibri" w:cs="Calibri"/>
+                <w:color w:val="000000"/>
+                <w:lang w:val="en-GB"/>
+              </w:rPr>
+            </w:pPr>
+            <w:r>
+              <w:rPr>
+                <w:rFonts w:ascii="Calibri" w:eastAsia="Times New Roman" w:hAnsi="Calibri" w:cs="Calibri"/>
+                <w:color w:val="000000"/>
+                <w:lang w:val="en-GB"/>
               </w:rPr>
               <w:t>6</w:t>
             </w:r>
@@ -1739,12 +2180,14 @@
               <w:rPr>
                 <w:rFonts w:ascii="Calibri" w:eastAsia="Times New Roman" w:hAnsi="Calibri" w:cs="Calibri"/>
                 <w:color w:val="000000"/>
-              </w:rPr>
-            </w:pPr>
-            <w:r>
-              <w:rPr>
-                <w:rFonts w:ascii="Calibri" w:eastAsia="Times New Roman" w:hAnsi="Calibri" w:cs="Calibri"/>
-                <w:color w:val="000000"/>
+                <w:lang w:val="en-GB"/>
+              </w:rPr>
+            </w:pPr>
+            <w:r>
+              <w:rPr>
+                <w:rFonts w:ascii="Calibri" w:eastAsia="Times New Roman" w:hAnsi="Calibri" w:cs="Calibri"/>
+                <w:color w:val="000000"/>
+                <w:lang w:val="en-GB"/>
               </w:rPr>
               <w:t>Verifiability</w:t>
             </w:r>
@@ -1769,12 +2212,14 @@
               <w:rPr>
                 <w:rFonts w:ascii="Calibri" w:eastAsia="Times New Roman" w:hAnsi="Calibri" w:cs="Calibri"/>
                 <w:color w:val="000000"/>
-              </w:rPr>
-            </w:pPr>
-            <w:r>
-              <w:rPr>
-                <w:rFonts w:ascii="Calibri" w:eastAsia="Times New Roman" w:hAnsi="Calibri" w:cs="Calibri"/>
-                <w:color w:val="000000"/>
+                <w:lang w:val="en-GB"/>
+              </w:rPr>
+            </w:pPr>
+            <w:r>
+              <w:rPr>
+                <w:rFonts w:ascii="Calibri" w:eastAsia="Times New Roman" w:hAnsi="Calibri" w:cs="Calibri"/>
+                <w:color w:val="000000"/>
+                <w:lang w:val="en-GB"/>
               </w:rPr>
               <w:t>Not verifiable, consider "modular architecture" or "plugin supporting architecture"</w:t>
             </w:r>
@@ -1805,12 +2250,14 @@
               <w:rPr>
                 <w:rFonts w:ascii="Calibri" w:eastAsia="Times New Roman" w:hAnsi="Calibri" w:cs="Calibri"/>
                 <w:color w:val="000000"/>
-              </w:rPr>
-            </w:pPr>
-            <w:r>
-              <w:rPr>
-                <w:rFonts w:ascii="Calibri" w:eastAsia="Times New Roman" w:hAnsi="Calibri" w:cs="Calibri"/>
-                <w:color w:val="000000"/>
+                <w:lang w:val="en-GB"/>
+              </w:rPr>
+            </w:pPr>
+            <w:r>
+              <w:rPr>
+                <w:rFonts w:ascii="Calibri" w:eastAsia="Times New Roman" w:hAnsi="Calibri" w:cs="Calibri"/>
+                <w:color w:val="000000"/>
+                <w:lang w:val="en-GB"/>
               </w:rPr>
               <w:t>ALL</w:t>
             </w:r>
@@ -1836,12 +2283,14 @@
               <w:rPr>
                 <w:rFonts w:ascii="Calibri" w:eastAsia="Times New Roman" w:hAnsi="Calibri" w:cs="Calibri"/>
                 <w:color w:val="000000"/>
-              </w:rPr>
-            </w:pPr>
-            <w:r>
-              <w:rPr>
-                <w:rFonts w:ascii="Calibri" w:eastAsia="Times New Roman" w:hAnsi="Calibri" w:cs="Calibri"/>
-                <w:color w:val="000000"/>
+                <w:lang w:val="en-GB"/>
+              </w:rPr>
+            </w:pPr>
+            <w:r>
+              <w:rPr>
+                <w:rFonts w:ascii="Calibri" w:eastAsia="Times New Roman" w:hAnsi="Calibri" w:cs="Calibri"/>
+                <w:color w:val="000000"/>
+                <w:lang w:val="en-GB"/>
               </w:rPr>
               <w:t>Completeness</w:t>
             </w:r>
@@ -1867,12 +2316,14 @@
               <w:rPr>
                 <w:rFonts w:ascii="Calibri" w:eastAsia="Times New Roman" w:hAnsi="Calibri" w:cs="Calibri"/>
                 <w:color w:val="000000"/>
-              </w:rPr>
-            </w:pPr>
-            <w:r>
-              <w:rPr>
-                <w:rFonts w:ascii="Calibri" w:eastAsia="Times New Roman" w:hAnsi="Calibri" w:cs="Calibri"/>
-                <w:color w:val="000000"/>
+                <w:lang w:val="en-GB"/>
+              </w:rPr>
+            </w:pPr>
+            <w:r>
+              <w:rPr>
+                <w:rFonts w:ascii="Calibri" w:eastAsia="Times New Roman" w:hAnsi="Calibri" w:cs="Calibri"/>
+                <w:color w:val="000000"/>
+                <w:lang w:val="en-GB"/>
               </w:rPr>
               <w:t>Should state on what device types the application runs</w:t>
             </w:r>
@@ -1885,56 +2336,30 @@
         <w:rPr>
           <w:sz w:val="16"/>
           <w:szCs w:val="16"/>
+          <w:lang w:val="en-GB"/>
         </w:rPr>
       </w:pPr>
     </w:p>
     <w:p>
       <w:pPr>
-        <w:pStyle w:val="Heading2"/>
-        <w:rPr>
-          <w:lang w:val="de-DE"/>
-        </w:rPr>
-      </w:pPr>
-      <w:proofErr w:type="spellStart"/>
-      <w:r>
-        <w:rPr>
-          <w:lang w:val="de-DE"/>
-        </w:rPr>
-        <w:t>Functional</w:t>
-      </w:r>
-      <w:proofErr w:type="spellEnd"/>
-      <w:r>
-        <w:rPr>
-          <w:lang w:val="de-DE"/>
-        </w:rPr>
-        <w:t xml:space="preserve"> </w:t>
-      </w:r>
-      <w:r>
-        <w:rPr>
-          <w:lang w:val="de-DE"/>
-        </w:rPr>
-        <w:t>System</w:t>
-      </w:r>
-      <w:r>
-        <w:rPr>
-          <w:lang w:val="de-DE"/>
-        </w:rPr>
-        <w:t xml:space="preserve"> </w:t>
-      </w:r>
-      <w:proofErr w:type="spellStart"/>
-      <w:r>
-        <w:rPr>
-          <w:lang w:val="de-DE"/>
-        </w:rPr>
-        <w:t>requirements</w:t>
-      </w:r>
-      <w:proofErr w:type="spellEnd"/>
+        <w:pStyle w:val="berschrift2"/>
+        <w:rPr>
+          <w:lang w:val="en-GB"/>
+        </w:rPr>
+      </w:pPr>
+      <w:r>
+        <w:rPr>
+          <w:lang w:val="en-GB"/>
+        </w:rPr>
+        <w:t>Functional System requirements</w:t>
+      </w:r>
     </w:p>
     <w:p>
       <w:pPr>
         <w:rPr>
           <w:sz w:val="16"/>
           <w:szCs w:val="16"/>
+          <w:lang w:val="en-GB"/>
         </w:rPr>
       </w:pPr>
     </w:p>
@@ -1972,6 +2397,7 @@
               <w:rPr>
                 <w:rFonts w:ascii="Calibri" w:eastAsia="Times New Roman" w:hAnsi="Calibri" w:cs="Calibri"/>
                 <w:color w:val="000000"/>
+                <w:lang w:val="en-GB"/>
               </w:rPr>
             </w:pPr>
             <w:proofErr w:type="spellStart"/>
@@ -1979,6 +2405,7 @@
               <w:rPr>
                 <w:rFonts w:ascii="Calibri" w:eastAsia="Times New Roman" w:hAnsi="Calibri" w:cs="Calibri"/>
                 <w:color w:val="000000"/>
+                <w:lang w:val="en-GB"/>
               </w:rPr>
               <w:t>Req</w:t>
             </w:r>
@@ -1987,6 +2414,7 @@
               <w:rPr>
                 <w:rFonts w:ascii="Calibri" w:eastAsia="Times New Roman" w:hAnsi="Calibri" w:cs="Calibri"/>
                 <w:color w:val="000000"/>
+                <w:lang w:val="en-GB"/>
               </w:rPr>
               <w:t xml:space="preserve"> #</w:t>
             </w:r>
@@ -2012,12 +2440,14 @@
               <w:rPr>
                 <w:rFonts w:ascii="Calibri" w:eastAsia="Times New Roman" w:hAnsi="Calibri" w:cs="Calibri"/>
                 <w:color w:val="000000"/>
-              </w:rPr>
-            </w:pPr>
-            <w:r>
-              <w:rPr>
-                <w:rFonts w:ascii="Calibri" w:eastAsia="Times New Roman" w:hAnsi="Calibri" w:cs="Calibri"/>
-                <w:color w:val="000000"/>
+                <w:lang w:val="en-GB"/>
+              </w:rPr>
+            </w:pPr>
+            <w:r>
+              <w:rPr>
+                <w:rFonts w:ascii="Calibri" w:eastAsia="Times New Roman" w:hAnsi="Calibri" w:cs="Calibri"/>
+                <w:color w:val="000000"/>
+                <w:lang w:val="en-GB"/>
               </w:rPr>
               <w:t>Category</w:t>
             </w:r>
@@ -2043,12 +2473,14 @@
               <w:rPr>
                 <w:rFonts w:ascii="Calibri" w:eastAsia="Times New Roman" w:hAnsi="Calibri" w:cs="Calibri"/>
                 <w:color w:val="000000"/>
-              </w:rPr>
-            </w:pPr>
-            <w:r>
-              <w:rPr>
-                <w:rFonts w:ascii="Calibri" w:eastAsia="Times New Roman" w:hAnsi="Calibri" w:cs="Calibri"/>
-                <w:color w:val="000000"/>
+                <w:lang w:val="en-GB"/>
+              </w:rPr>
+            </w:pPr>
+            <w:r>
+              <w:rPr>
+                <w:rFonts w:ascii="Calibri" w:eastAsia="Times New Roman" w:hAnsi="Calibri" w:cs="Calibri"/>
+                <w:color w:val="000000"/>
+                <w:lang w:val="en-GB"/>
               </w:rPr>
               <w:t>Comment</w:t>
             </w:r>
@@ -2080,13 +2512,16 @@
               <w:rPr>
                 <w:rFonts w:ascii="Calibri" w:eastAsia="Times New Roman" w:hAnsi="Calibri" w:cs="Calibri"/>
                 <w:color w:val="000000"/>
-              </w:rPr>
-            </w:pPr>
-            <w:r>
-              <w:rPr>
-                <w:rFonts w:ascii="Calibri" w:eastAsia="Times New Roman" w:hAnsi="Calibri" w:cs="Calibri"/>
-                <w:color w:val="000000"/>
-              </w:rPr>
+                <w:lang w:val="en-GB"/>
+              </w:rPr>
+            </w:pPr>
+            <w:r>
+              <w:rPr>
+                <w:rFonts w:ascii="Calibri" w:eastAsia="Times New Roman" w:hAnsi="Calibri" w:cs="Calibri"/>
+                <w:color w:val="000000"/>
+                <w:lang w:val="en-GB"/>
+              </w:rPr>
+              <w:lastRenderedPageBreak/>
               <w:t>2</w:t>
             </w:r>
           </w:p>
@@ -2111,12 +2546,14 @@
               <w:rPr>
                 <w:rFonts w:ascii="Calibri" w:eastAsia="Times New Roman" w:hAnsi="Calibri" w:cs="Calibri"/>
                 <w:color w:val="000000"/>
-              </w:rPr>
-            </w:pPr>
-            <w:r>
-              <w:rPr>
-                <w:rFonts w:ascii="Calibri" w:eastAsia="Times New Roman" w:hAnsi="Calibri" w:cs="Calibri"/>
-                <w:color w:val="000000"/>
+                <w:lang w:val="en-GB"/>
+              </w:rPr>
+            </w:pPr>
+            <w:r>
+              <w:rPr>
+                <w:rFonts w:ascii="Calibri" w:eastAsia="Times New Roman" w:hAnsi="Calibri" w:cs="Calibri"/>
+                <w:color w:val="000000"/>
+                <w:lang w:val="en-GB"/>
               </w:rPr>
               <w:t>Comprehensibility</w:t>
             </w:r>
@@ -2141,28 +2578,30 @@
               <w:rPr>
                 <w:rFonts w:ascii="Calibri" w:eastAsia="Times New Roman" w:hAnsi="Calibri" w:cs="Calibri"/>
                 <w:color w:val="000000"/>
-              </w:rPr>
-            </w:pPr>
-            <w:r>
-              <w:rPr>
-                <w:rFonts w:ascii="Calibri" w:eastAsia="Times New Roman" w:hAnsi="Calibri" w:cs="Calibri"/>
-                <w:color w:val="000000"/>
+                <w:lang w:val="en-GB"/>
+              </w:rPr>
+            </w:pPr>
+            <w:r>
+              <w:rPr>
+                <w:rFonts w:ascii="Calibri" w:eastAsia="Times New Roman" w:hAnsi="Calibri" w:cs="Calibri"/>
+                <w:color w:val="000000"/>
+                <w:lang w:val="en-GB"/>
               </w:rPr>
               <w:t xml:space="preserve">It's not clear what data is </w:t>
             </w:r>
-            <w:proofErr w:type="spellStart"/>
-            <w:r>
-              <w:rPr>
-                <w:rFonts w:ascii="Calibri" w:eastAsia="Times New Roman" w:hAnsi="Calibri" w:cs="Calibri"/>
-                <w:color w:val="000000"/>
-              </w:rPr>
-              <w:t>mentionned</w:t>
-            </w:r>
-            <w:proofErr w:type="spellEnd"/>
-            <w:r>
-              <w:rPr>
-                <w:rFonts w:ascii="Calibri" w:eastAsia="Times New Roman" w:hAnsi="Calibri" w:cs="Calibri"/>
-                <w:color w:val="000000"/>
+            <w:r>
+              <w:rPr>
+                <w:rFonts w:ascii="Calibri" w:eastAsia="Times New Roman" w:hAnsi="Calibri" w:cs="Calibri"/>
+                <w:color w:val="000000"/>
+                <w:lang w:val="en-GB"/>
+              </w:rPr>
+              <w:t>mentioned</w:t>
+            </w:r>
+            <w:r>
+              <w:rPr>
+                <w:rFonts w:ascii="Calibri" w:eastAsia="Times New Roman" w:hAnsi="Calibri" w:cs="Calibri"/>
+                <w:color w:val="000000"/>
+                <w:lang w:val="en-GB"/>
               </w:rPr>
               <w:t xml:space="preserve"> here. If this refers to the backup case of 1, this should be clearly stated.</w:t>
             </w:r>
@@ -2194,12 +2633,14 @@
               <w:rPr>
                 <w:rFonts w:ascii="Calibri" w:eastAsia="Times New Roman" w:hAnsi="Calibri" w:cs="Calibri"/>
                 <w:color w:val="000000"/>
-              </w:rPr>
-            </w:pPr>
-            <w:r>
-              <w:rPr>
-                <w:rFonts w:ascii="Calibri" w:eastAsia="Times New Roman" w:hAnsi="Calibri" w:cs="Calibri"/>
-                <w:color w:val="000000"/>
+                <w:lang w:val="en-GB"/>
+              </w:rPr>
+            </w:pPr>
+            <w:r>
+              <w:rPr>
+                <w:rFonts w:ascii="Calibri" w:eastAsia="Times New Roman" w:hAnsi="Calibri" w:cs="Calibri"/>
+                <w:color w:val="000000"/>
+                <w:lang w:val="en-GB"/>
               </w:rPr>
               <w:t>8</w:t>
             </w:r>
@@ -2224,17 +2665,17 @@
               <w:rPr>
                 <w:rFonts w:ascii="Calibri" w:eastAsia="Times New Roman" w:hAnsi="Calibri" w:cs="Calibri"/>
                 <w:color w:val="000000"/>
-              </w:rPr>
-            </w:pPr>
-            <w:proofErr w:type="spellStart"/>
-            <w:r>
-              <w:rPr>
-                <w:rFonts w:ascii="Calibri" w:eastAsia="Times New Roman" w:hAnsi="Calibri" w:cs="Calibri"/>
-                <w:color w:val="000000"/>
-              </w:rPr>
-              <w:t>Verifyability</w:t>
-            </w:r>
-            <w:proofErr w:type="spellEnd"/>
+                <w:lang w:val="en-GB"/>
+              </w:rPr>
+            </w:pPr>
+            <w:r>
+              <w:rPr>
+                <w:rFonts w:ascii="Calibri" w:eastAsia="Times New Roman" w:hAnsi="Calibri" w:cs="Calibri"/>
+                <w:color w:val="000000"/>
+                <w:lang w:val="en-GB"/>
+              </w:rPr>
+              <w:t>Verifiability</w:t>
+            </w:r>
           </w:p>
         </w:tc>
         <w:tc>
@@ -2256,12 +2697,14 @@
               <w:rPr>
                 <w:rFonts w:ascii="Calibri" w:eastAsia="Times New Roman" w:hAnsi="Calibri" w:cs="Calibri"/>
                 <w:color w:val="000000"/>
-              </w:rPr>
-            </w:pPr>
-            <w:r>
-              <w:rPr>
-                <w:rFonts w:ascii="Calibri" w:eastAsia="Times New Roman" w:hAnsi="Calibri" w:cs="Calibri"/>
-                <w:color w:val="000000"/>
+                <w:lang w:val="en-GB"/>
+              </w:rPr>
+            </w:pPr>
+            <w:r>
+              <w:rPr>
+                <w:rFonts w:ascii="Calibri" w:eastAsia="Times New Roman" w:hAnsi="Calibri" w:cs="Calibri"/>
+                <w:color w:val="000000"/>
+                <w:lang w:val="en-GB"/>
               </w:rPr>
               <w:t>What kinds of exports / imports should be supported (e.g. print, scan, file types).</w:t>
             </w:r>
@@ -2293,12 +2736,14 @@
               <w:rPr>
                 <w:rFonts w:ascii="Calibri" w:eastAsia="Times New Roman" w:hAnsi="Calibri" w:cs="Calibri"/>
                 <w:color w:val="000000"/>
-              </w:rPr>
-            </w:pPr>
-            <w:r>
-              <w:rPr>
-                <w:rFonts w:ascii="Calibri" w:eastAsia="Times New Roman" w:hAnsi="Calibri" w:cs="Calibri"/>
-                <w:color w:val="000000"/>
+                <w:lang w:val="en-GB"/>
+              </w:rPr>
+            </w:pPr>
+            <w:r>
+              <w:rPr>
+                <w:rFonts w:ascii="Calibri" w:eastAsia="Times New Roman" w:hAnsi="Calibri" w:cs="Calibri"/>
+                <w:color w:val="000000"/>
+                <w:lang w:val="en-GB"/>
               </w:rPr>
               <w:t>4</w:t>
             </w:r>
@@ -2323,17 +2768,17 @@
               <w:rPr>
                 <w:rFonts w:ascii="Calibri" w:eastAsia="Times New Roman" w:hAnsi="Calibri" w:cs="Calibri"/>
                 <w:color w:val="000000"/>
-              </w:rPr>
-            </w:pPr>
-            <w:proofErr w:type="spellStart"/>
-            <w:r>
-              <w:rPr>
-                <w:rFonts w:ascii="Calibri" w:eastAsia="Times New Roman" w:hAnsi="Calibri" w:cs="Calibri"/>
-                <w:color w:val="000000"/>
-              </w:rPr>
-              <w:t>Verifyability</w:t>
-            </w:r>
-            <w:proofErr w:type="spellEnd"/>
+                <w:lang w:val="en-GB"/>
+              </w:rPr>
+            </w:pPr>
+            <w:r>
+              <w:rPr>
+                <w:rFonts w:ascii="Calibri" w:eastAsia="Times New Roman" w:hAnsi="Calibri" w:cs="Calibri"/>
+                <w:color w:val="000000"/>
+                <w:lang w:val="en-GB"/>
+              </w:rPr>
+              <w:t>Verifiability</w:t>
+            </w:r>
           </w:p>
         </w:tc>
         <w:tc>
@@ -2355,12 +2800,14 @@
               <w:rPr>
                 <w:rFonts w:ascii="Calibri" w:eastAsia="Times New Roman" w:hAnsi="Calibri" w:cs="Calibri"/>
                 <w:color w:val="000000"/>
-              </w:rPr>
-            </w:pPr>
-            <w:r>
-              <w:rPr>
-                <w:rFonts w:ascii="Calibri" w:eastAsia="Times New Roman" w:hAnsi="Calibri" w:cs="Calibri"/>
-                <w:color w:val="000000"/>
+                <w:lang w:val="en-GB"/>
+              </w:rPr>
+            </w:pPr>
+            <w:r>
+              <w:rPr>
+                <w:rFonts w:ascii="Calibri" w:eastAsia="Times New Roman" w:hAnsi="Calibri" w:cs="Calibri"/>
+                <w:color w:val="000000"/>
+                <w:lang w:val="en-GB"/>
               </w:rPr>
               <w:t>Mention what functions must be accessible by web (defines costs).</w:t>
             </w:r>
@@ -2392,12 +2839,14 @@
               <w:rPr>
                 <w:rFonts w:ascii="Calibri" w:eastAsia="Times New Roman" w:hAnsi="Calibri" w:cs="Calibri"/>
                 <w:color w:val="000000"/>
-              </w:rPr>
-            </w:pPr>
-            <w:r>
-              <w:rPr>
-                <w:rFonts w:ascii="Calibri" w:eastAsia="Times New Roman" w:hAnsi="Calibri" w:cs="Calibri"/>
-                <w:color w:val="000000"/>
+                <w:lang w:val="en-GB"/>
+              </w:rPr>
+            </w:pPr>
+            <w:r>
+              <w:rPr>
+                <w:rFonts w:ascii="Calibri" w:eastAsia="Times New Roman" w:hAnsi="Calibri" w:cs="Calibri"/>
+                <w:color w:val="000000"/>
+                <w:lang w:val="en-GB"/>
               </w:rPr>
               <w:t>7</w:t>
             </w:r>
@@ -2423,12 +2872,14 @@
               <w:rPr>
                 <w:rFonts w:ascii="Calibri" w:eastAsia="Times New Roman" w:hAnsi="Calibri" w:cs="Calibri"/>
                 <w:color w:val="000000"/>
-              </w:rPr>
-            </w:pPr>
-            <w:r>
-              <w:rPr>
-                <w:rFonts w:ascii="Calibri" w:eastAsia="Times New Roman" w:hAnsi="Calibri" w:cs="Calibri"/>
-                <w:color w:val="000000"/>
+                <w:lang w:val="en-GB"/>
+              </w:rPr>
+            </w:pPr>
+            <w:r>
+              <w:rPr>
+                <w:rFonts w:ascii="Calibri" w:eastAsia="Times New Roman" w:hAnsi="Calibri" w:cs="Calibri"/>
+                <w:color w:val="000000"/>
+                <w:lang w:val="en-GB"/>
               </w:rPr>
               <w:t>Completeness</w:t>
             </w:r>
@@ -2453,12 +2904,14 @@
               <w:rPr>
                 <w:rFonts w:ascii="Calibri" w:eastAsia="Times New Roman" w:hAnsi="Calibri" w:cs="Calibri"/>
                 <w:color w:val="000000"/>
-              </w:rPr>
-            </w:pPr>
-            <w:r>
-              <w:rPr>
-                <w:rFonts w:ascii="Calibri" w:eastAsia="Times New Roman" w:hAnsi="Calibri" w:cs="Calibri"/>
-                <w:color w:val="000000"/>
+                <w:lang w:val="en-GB"/>
+              </w:rPr>
+            </w:pPr>
+            <w:r>
+              <w:rPr>
+                <w:rFonts w:ascii="Calibri" w:eastAsia="Times New Roman" w:hAnsi="Calibri" w:cs="Calibri"/>
+                <w:color w:val="000000"/>
+                <w:lang w:val="en-GB"/>
               </w:rPr>
               <w:t>Also mention the need for user groups with different access right (administrators, dept. leaders, health visitors).</w:t>
             </w:r>
@@ -2469,70 +2922,30 @@
     <w:p>
       <w:pPr>
         <w:rPr>
+          <w:lang w:val="en-GB"/>
+        </w:rPr>
+      </w:pPr>
+    </w:p>
+    <w:p>
+      <w:pPr>
+        <w:pStyle w:val="berschrift2"/>
+        <w:rPr>
+          <w:lang w:val="en-GB"/>
+        </w:rPr>
+      </w:pPr>
+      <w:r>
+        <w:rPr>
+          <w:lang w:val="en-GB"/>
+        </w:rPr>
+        <w:t>Non Functional System requirements</w:t>
+      </w:r>
+    </w:p>
+    <w:p>
+      <w:pPr>
+        <w:rPr>
           <w:sz w:val="16"/>
           <w:szCs w:val="16"/>
-        </w:rPr>
-      </w:pPr>
-    </w:p>
-    <w:p>
-      <w:r>
-        <w:br w:type="page"/>
-      </w:r>
-    </w:p>
-    <w:p>
-      <w:pPr>
-        <w:pStyle w:val="Heading2"/>
-        <w:rPr>
-          <w:lang w:val="de-DE"/>
-        </w:rPr>
-      </w:pPr>
-      <w:r>
-        <w:rPr>
-          <w:lang w:val="de-DE"/>
-        </w:rPr>
-        <w:lastRenderedPageBreak/>
-        <w:t xml:space="preserve">Non </w:t>
-      </w:r>
-      <w:proofErr w:type="spellStart"/>
-      <w:r>
-        <w:rPr>
-          <w:lang w:val="de-DE"/>
-        </w:rPr>
-        <w:t>Functional</w:t>
-      </w:r>
-      <w:proofErr w:type="spellEnd"/>
-      <w:r>
-        <w:rPr>
-          <w:lang w:val="de-DE"/>
-        </w:rPr>
-        <w:t xml:space="preserve"> </w:t>
-      </w:r>
-      <w:r>
-        <w:rPr>
-          <w:lang w:val="de-DE"/>
-        </w:rPr>
-        <w:t>System</w:t>
-      </w:r>
-      <w:r>
-        <w:rPr>
-          <w:lang w:val="de-DE"/>
-        </w:rPr>
-        <w:t xml:space="preserve"> </w:t>
-      </w:r>
-      <w:proofErr w:type="spellStart"/>
-      <w:r>
-        <w:rPr>
-          <w:lang w:val="de-DE"/>
-        </w:rPr>
-        <w:t>requirements</w:t>
-      </w:r>
-      <w:proofErr w:type="spellEnd"/>
-    </w:p>
-    <w:p>
-      <w:pPr>
-        <w:rPr>
-          <w:sz w:val="16"/>
-          <w:szCs w:val="16"/>
+          <w:lang w:val="en-GB"/>
         </w:rPr>
       </w:pPr>
     </w:p>
@@ -2570,6 +2983,7 @@
               <w:rPr>
                 <w:rFonts w:ascii="Calibri" w:eastAsia="Times New Roman" w:hAnsi="Calibri" w:cs="Calibri"/>
                 <w:color w:val="000000"/>
+                <w:lang w:val="en-GB"/>
               </w:rPr>
             </w:pPr>
             <w:proofErr w:type="spellStart"/>
@@ -2577,6 +2991,7 @@
               <w:rPr>
                 <w:rFonts w:ascii="Calibri" w:eastAsia="Times New Roman" w:hAnsi="Calibri" w:cs="Calibri"/>
                 <w:color w:val="000000"/>
+                <w:lang w:val="en-GB"/>
               </w:rPr>
               <w:t>Req</w:t>
             </w:r>
@@ -2585,6 +3000,7 @@
               <w:rPr>
                 <w:rFonts w:ascii="Calibri" w:eastAsia="Times New Roman" w:hAnsi="Calibri" w:cs="Calibri"/>
                 <w:color w:val="000000"/>
+                <w:lang w:val="en-GB"/>
               </w:rPr>
               <w:t xml:space="preserve"> #</w:t>
             </w:r>
@@ -2610,12 +3026,14 @@
               <w:rPr>
                 <w:rFonts w:ascii="Calibri" w:eastAsia="Times New Roman" w:hAnsi="Calibri" w:cs="Calibri"/>
                 <w:color w:val="000000"/>
-              </w:rPr>
-            </w:pPr>
-            <w:r>
-              <w:rPr>
-                <w:rFonts w:ascii="Calibri" w:eastAsia="Times New Roman" w:hAnsi="Calibri" w:cs="Calibri"/>
-                <w:color w:val="000000"/>
+                <w:lang w:val="en-GB"/>
+              </w:rPr>
+            </w:pPr>
+            <w:r>
+              <w:rPr>
+                <w:rFonts w:ascii="Calibri" w:eastAsia="Times New Roman" w:hAnsi="Calibri" w:cs="Calibri"/>
+                <w:color w:val="000000"/>
+                <w:lang w:val="en-GB"/>
               </w:rPr>
               <w:t>Category</w:t>
             </w:r>
@@ -2641,12 +3059,14 @@
               <w:rPr>
                 <w:rFonts w:ascii="Calibri" w:eastAsia="Times New Roman" w:hAnsi="Calibri" w:cs="Calibri"/>
                 <w:color w:val="000000"/>
-              </w:rPr>
-            </w:pPr>
-            <w:r>
-              <w:rPr>
-                <w:rFonts w:ascii="Calibri" w:eastAsia="Times New Roman" w:hAnsi="Calibri" w:cs="Calibri"/>
-                <w:color w:val="000000"/>
+                <w:lang w:val="en-GB"/>
+              </w:rPr>
+            </w:pPr>
+            <w:r>
+              <w:rPr>
+                <w:rFonts w:ascii="Calibri" w:eastAsia="Times New Roman" w:hAnsi="Calibri" w:cs="Calibri"/>
+                <w:color w:val="000000"/>
+                <w:lang w:val="en-GB"/>
               </w:rPr>
               <w:t>Comment</w:t>
             </w:r>
@@ -2678,12 +3098,14 @@
               <w:rPr>
                 <w:rFonts w:ascii="Calibri" w:eastAsia="Times New Roman" w:hAnsi="Calibri" w:cs="Calibri"/>
                 <w:color w:val="000000"/>
-              </w:rPr>
-            </w:pPr>
-            <w:r>
-              <w:rPr>
-                <w:rFonts w:ascii="Calibri" w:eastAsia="Times New Roman" w:hAnsi="Calibri" w:cs="Calibri"/>
-                <w:color w:val="000000"/>
+                <w:lang w:val="en-GB"/>
+              </w:rPr>
+            </w:pPr>
+            <w:r>
+              <w:rPr>
+                <w:rFonts w:ascii="Calibri" w:eastAsia="Times New Roman" w:hAnsi="Calibri" w:cs="Calibri"/>
+                <w:color w:val="000000"/>
+                <w:lang w:val="en-GB"/>
               </w:rPr>
               <w:t>1</w:t>
             </w:r>
@@ -2709,12 +3131,14 @@
               <w:rPr>
                 <w:rFonts w:ascii="Calibri" w:eastAsia="Times New Roman" w:hAnsi="Calibri" w:cs="Calibri"/>
                 <w:color w:val="000000"/>
-              </w:rPr>
-            </w:pPr>
-            <w:r>
-              <w:rPr>
-                <w:rFonts w:ascii="Calibri" w:eastAsia="Times New Roman" w:hAnsi="Calibri" w:cs="Calibri"/>
-                <w:color w:val="000000"/>
+                <w:lang w:val="en-GB"/>
+              </w:rPr>
+            </w:pPr>
+            <w:r>
+              <w:rPr>
+                <w:rFonts w:ascii="Calibri" w:eastAsia="Times New Roman" w:hAnsi="Calibri" w:cs="Calibri"/>
+                <w:color w:val="000000"/>
+                <w:lang w:val="en-GB"/>
               </w:rPr>
               <w:t>Verifiability</w:t>
             </w:r>
@@ -2740,12 +3164,14 @@
               <w:rPr>
                 <w:rFonts w:ascii="Calibri" w:eastAsia="Times New Roman" w:hAnsi="Calibri" w:cs="Calibri"/>
                 <w:color w:val="000000"/>
-              </w:rPr>
-            </w:pPr>
-            <w:r>
-              <w:rPr>
-                <w:rFonts w:ascii="Calibri" w:eastAsia="Times New Roman" w:hAnsi="Calibri" w:cs="Calibri"/>
-                <w:color w:val="000000"/>
+                <w:lang w:val="en-GB"/>
+              </w:rPr>
+            </w:pPr>
+            <w:r>
+              <w:rPr>
+                <w:rFonts w:ascii="Calibri" w:eastAsia="Times New Roman" w:hAnsi="Calibri" w:cs="Calibri"/>
+                <w:color w:val="000000"/>
+                <w:lang w:val="en-GB"/>
               </w:rPr>
               <w:t>Specify what kind of attacks, measures</w:t>
             </w:r>
@@ -2777,12 +3203,14 @@
               <w:rPr>
                 <w:rFonts w:ascii="Calibri" w:eastAsia="Times New Roman" w:hAnsi="Calibri" w:cs="Calibri"/>
                 <w:color w:val="000000"/>
-              </w:rPr>
-            </w:pPr>
-            <w:r>
-              <w:rPr>
-                <w:rFonts w:ascii="Calibri" w:eastAsia="Times New Roman" w:hAnsi="Calibri" w:cs="Calibri"/>
-                <w:color w:val="000000"/>
+                <w:lang w:val="en-GB"/>
+              </w:rPr>
+            </w:pPr>
+            <w:r>
+              <w:rPr>
+                <w:rFonts w:ascii="Calibri" w:eastAsia="Times New Roman" w:hAnsi="Calibri" w:cs="Calibri"/>
+                <w:color w:val="000000"/>
+                <w:lang w:val="en-GB"/>
               </w:rPr>
               <w:t>2</w:t>
             </w:r>
@@ -2808,15 +3236,25 @@
               <w:rPr>
                 <w:rFonts w:ascii="Calibri" w:eastAsia="Times New Roman" w:hAnsi="Calibri" w:cs="Calibri"/>
                 <w:color w:val="000000"/>
-              </w:rPr>
-            </w:pPr>
-            <w:r>
-              <w:rPr>
-                <w:rFonts w:ascii="Calibri" w:eastAsia="Times New Roman" w:hAnsi="Calibri" w:cs="Calibri"/>
-                <w:color w:val="000000"/>
+                <w:lang w:val="en-GB"/>
+              </w:rPr>
+            </w:pPr>
+            <w:r>
+              <w:rPr>
+                <w:rFonts w:ascii="Calibri" w:eastAsia="Times New Roman" w:hAnsi="Calibri" w:cs="Calibri"/>
+                <w:color w:val="000000"/>
+                <w:lang w:val="en-GB"/>
               </w:rPr>
               <w:t>Verifiability</w:t>
             </w:r>
+            <w:r>
+              <w:rPr>
+                <w:rFonts w:ascii="Calibri" w:eastAsia="Times New Roman" w:hAnsi="Calibri" w:cs="Calibri"/>
+                <w:color w:val="000000"/>
+                <w:lang w:val="en-GB"/>
+              </w:rPr>
+              <w:t xml:space="preserve"> / Realism</w:t>
+            </w:r>
           </w:p>
         </w:tc>
         <w:tc>
@@ -2839,14 +3277,34 @@
               <w:rPr>
                 <w:rFonts w:ascii="Calibri" w:eastAsia="Times New Roman" w:hAnsi="Calibri" w:cs="Calibri"/>
                 <w:color w:val="000000"/>
-              </w:rPr>
-            </w:pPr>
-            <w:r>
-              <w:rPr>
-                <w:rFonts w:ascii="Calibri" w:eastAsia="Times New Roman" w:hAnsi="Calibri" w:cs="Calibri"/>
-                <w:color w:val="000000"/>
+                <w:lang w:val="en-GB"/>
+              </w:rPr>
+            </w:pPr>
+            <w:r>
+              <w:rPr>
+                <w:rFonts w:ascii="Calibri" w:eastAsia="Times New Roman" w:hAnsi="Calibri" w:cs="Calibri"/>
+                <w:color w:val="000000"/>
+                <w:lang w:val="en-GB"/>
               </w:rPr>
               <w:t>Provide a server/system up time in %</w:t>
+            </w:r>
+          </w:p>
+          <w:p>
+            <w:pPr>
+              <w:spacing w:after="0" w:line="240" w:lineRule="auto"/>
+              <w:rPr>
+                <w:rFonts w:ascii="Calibri" w:eastAsia="Times New Roman" w:hAnsi="Calibri" w:cs="Calibri"/>
+                <w:color w:val="000000"/>
+                <w:lang w:val="en-GB"/>
+              </w:rPr>
+            </w:pPr>
+            <w:r>
+              <w:rPr>
+                <w:rFonts w:ascii="Calibri" w:eastAsia="Times New Roman" w:hAnsi="Calibri" w:cs="Calibri"/>
+                <w:color w:val="000000"/>
+                <w:lang w:val="en-GB"/>
+              </w:rPr>
+              <w:t>“Always” isn’t a reachable goal.</w:t>
             </w:r>
           </w:p>
         </w:tc>
@@ -2876,12 +3334,14 @@
               <w:rPr>
                 <w:rFonts w:ascii="Calibri" w:eastAsia="Times New Roman" w:hAnsi="Calibri" w:cs="Calibri"/>
                 <w:color w:val="000000"/>
-              </w:rPr>
-            </w:pPr>
-            <w:r>
-              <w:rPr>
-                <w:rFonts w:ascii="Calibri" w:eastAsia="Times New Roman" w:hAnsi="Calibri" w:cs="Calibri"/>
-                <w:color w:val="000000"/>
+                <w:lang w:val="en-GB"/>
+              </w:rPr>
+            </w:pPr>
+            <w:r>
+              <w:rPr>
+                <w:rFonts w:ascii="Calibri" w:eastAsia="Times New Roman" w:hAnsi="Calibri" w:cs="Calibri"/>
+                <w:color w:val="000000"/>
+                <w:lang w:val="en-GB"/>
               </w:rPr>
               <w:t>4</w:t>
             </w:r>
@@ -2907,17 +3367,17 @@
               <w:rPr>
                 <w:rFonts w:ascii="Calibri" w:eastAsia="Times New Roman" w:hAnsi="Calibri" w:cs="Calibri"/>
                 <w:color w:val="000000"/>
-              </w:rPr>
-            </w:pPr>
-            <w:proofErr w:type="spellStart"/>
-            <w:r>
-              <w:rPr>
-                <w:rFonts w:ascii="Calibri" w:eastAsia="Times New Roman" w:hAnsi="Calibri" w:cs="Calibri"/>
-                <w:color w:val="000000"/>
-              </w:rPr>
-              <w:t>Realsim</w:t>
-            </w:r>
-            <w:proofErr w:type="spellEnd"/>
+                <w:lang w:val="en-GB"/>
+              </w:rPr>
+            </w:pPr>
+            <w:r>
+              <w:rPr>
+                <w:rFonts w:ascii="Calibri" w:eastAsia="Times New Roman" w:hAnsi="Calibri" w:cs="Calibri"/>
+                <w:color w:val="000000"/>
+                <w:lang w:val="en-GB"/>
+              </w:rPr>
+              <w:t>Realism</w:t>
+            </w:r>
           </w:p>
         </w:tc>
         <w:tc>
@@ -2939,14 +3399,32 @@
               <w:rPr>
                 <w:rFonts w:ascii="Calibri" w:eastAsia="Times New Roman" w:hAnsi="Calibri" w:cs="Calibri"/>
                 <w:color w:val="000000"/>
-              </w:rPr>
-            </w:pPr>
-            <w:r>
-              <w:rPr>
-                <w:rFonts w:ascii="Calibri" w:eastAsia="Times New Roman" w:hAnsi="Calibri" w:cs="Calibri"/>
-                <w:color w:val="000000"/>
-              </w:rPr>
-              <w:t>Not all Data is available offline due to storage. Instead of "most recent data" it should be stated "recently used data" (i.e. caching).</w:t>
+                <w:lang w:val="en-GB"/>
+              </w:rPr>
+            </w:pPr>
+            <w:r>
+              <w:rPr>
+                <w:rFonts w:ascii="Calibri" w:eastAsia="Times New Roman" w:hAnsi="Calibri" w:cs="Calibri"/>
+                <w:color w:val="000000"/>
+                <w:lang w:val="en-GB"/>
+              </w:rPr>
+              <w:t>Not all Data is available offline due to storage</w:t>
+            </w:r>
+            <w:r>
+              <w:rPr>
+                <w:rFonts w:ascii="Calibri" w:eastAsia="Times New Roman" w:hAnsi="Calibri" w:cs="Calibri"/>
+                <w:color w:val="000000"/>
+                <w:lang w:val="en-GB"/>
+              </w:rPr>
+              <w:t xml:space="preserve"> and data protection (e.g. a device getting lost)</w:t>
+            </w:r>
+            <w:r>
+              <w:rPr>
+                <w:rFonts w:ascii="Calibri" w:eastAsia="Times New Roman" w:hAnsi="Calibri" w:cs="Calibri"/>
+                <w:color w:val="000000"/>
+                <w:lang w:val="en-GB"/>
+              </w:rPr>
+              <w:t>. Instead of "most recent data" it should be stated "recently used data" (i.e. caching).</w:t>
             </w:r>
           </w:p>
         </w:tc>
@@ -2976,12 +3454,14 @@
               <w:rPr>
                 <w:rFonts w:ascii="Calibri" w:eastAsia="Times New Roman" w:hAnsi="Calibri" w:cs="Calibri"/>
                 <w:color w:val="000000"/>
-              </w:rPr>
-            </w:pPr>
-            <w:r>
-              <w:rPr>
-                <w:rFonts w:ascii="Calibri" w:eastAsia="Times New Roman" w:hAnsi="Calibri" w:cs="Calibri"/>
-                <w:color w:val="000000"/>
+                <w:lang w:val="en-GB"/>
+              </w:rPr>
+            </w:pPr>
+            <w:r>
+              <w:rPr>
+                <w:rFonts w:ascii="Calibri" w:eastAsia="Times New Roman" w:hAnsi="Calibri" w:cs="Calibri"/>
+                <w:color w:val="000000"/>
+                <w:lang w:val="en-GB"/>
               </w:rPr>
               <w:t>5</w:t>
             </w:r>
@@ -3007,12 +3487,14 @@
               <w:rPr>
                 <w:rFonts w:ascii="Calibri" w:eastAsia="Times New Roman" w:hAnsi="Calibri" w:cs="Calibri"/>
                 <w:color w:val="000000"/>
-              </w:rPr>
-            </w:pPr>
-            <w:r>
-              <w:rPr>
-                <w:rFonts w:ascii="Calibri" w:eastAsia="Times New Roman" w:hAnsi="Calibri" w:cs="Calibri"/>
-                <w:color w:val="000000"/>
+                <w:lang w:val="en-GB"/>
+              </w:rPr>
+            </w:pPr>
+            <w:r>
+              <w:rPr>
+                <w:rFonts w:ascii="Calibri" w:eastAsia="Times New Roman" w:hAnsi="Calibri" w:cs="Calibri"/>
+                <w:color w:val="000000"/>
+                <w:lang w:val="en-GB"/>
               </w:rPr>
               <w:t>Comprehensibility</w:t>
             </w:r>
@@ -3037,12 +3519,14 @@
               <w:rPr>
                 <w:rFonts w:ascii="Calibri" w:eastAsia="Times New Roman" w:hAnsi="Calibri" w:cs="Calibri"/>
                 <w:color w:val="000000"/>
-              </w:rPr>
-            </w:pPr>
-            <w:r>
-              <w:rPr>
-                <w:rFonts w:ascii="Calibri" w:eastAsia="Times New Roman" w:hAnsi="Calibri" w:cs="Calibri"/>
-                <w:color w:val="000000"/>
+                <w:lang w:val="en-GB"/>
+              </w:rPr>
+            </w:pPr>
+            <w:r>
+              <w:rPr>
+                <w:rFonts w:ascii="Calibri" w:eastAsia="Times New Roman" w:hAnsi="Calibri" w:cs="Calibri"/>
+                <w:color w:val="000000"/>
+                <w:lang w:val="en-GB"/>
               </w:rPr>
               <w:t>Not stated if small or big error tolerance or which context.</w:t>
             </w:r>
@@ -3074,12 +3558,14 @@
               <w:rPr>
                 <w:rFonts w:ascii="Calibri" w:eastAsia="Times New Roman" w:hAnsi="Calibri" w:cs="Calibri"/>
                 <w:color w:val="000000"/>
-              </w:rPr>
-            </w:pPr>
-            <w:r>
-              <w:rPr>
-                <w:rFonts w:ascii="Calibri" w:eastAsia="Times New Roman" w:hAnsi="Calibri" w:cs="Calibri"/>
-                <w:color w:val="000000"/>
+                <w:lang w:val="en-GB"/>
+              </w:rPr>
+            </w:pPr>
+            <w:r>
+              <w:rPr>
+                <w:rFonts w:ascii="Calibri" w:eastAsia="Times New Roman" w:hAnsi="Calibri" w:cs="Calibri"/>
+                <w:color w:val="000000"/>
+                <w:lang w:val="en-GB"/>
               </w:rPr>
               <w:t>6</w:t>
             </w:r>
@@ -3105,12 +3591,14 @@
               <w:rPr>
                 <w:rFonts w:ascii="Calibri" w:eastAsia="Times New Roman" w:hAnsi="Calibri" w:cs="Calibri"/>
                 <w:color w:val="000000"/>
-              </w:rPr>
-            </w:pPr>
-            <w:r>
-              <w:rPr>
-                <w:rFonts w:ascii="Calibri" w:eastAsia="Times New Roman" w:hAnsi="Calibri" w:cs="Calibri"/>
-                <w:color w:val="000000"/>
+                <w:lang w:val="en-GB"/>
+              </w:rPr>
+            </w:pPr>
+            <w:r>
+              <w:rPr>
+                <w:rFonts w:ascii="Calibri" w:eastAsia="Times New Roman" w:hAnsi="Calibri" w:cs="Calibri"/>
+                <w:color w:val="000000"/>
+                <w:lang w:val="en-GB"/>
               </w:rPr>
               <w:t>Verifiability</w:t>
             </w:r>
@@ -3135,12 +3623,14 @@
               <w:rPr>
                 <w:rFonts w:ascii="Calibri" w:eastAsia="Times New Roman" w:hAnsi="Calibri" w:cs="Calibri"/>
                 <w:color w:val="000000"/>
-              </w:rPr>
-            </w:pPr>
-            <w:r>
-              <w:rPr>
-                <w:rFonts w:ascii="Calibri" w:eastAsia="Times New Roman" w:hAnsi="Calibri" w:cs="Calibri"/>
-                <w:color w:val="000000"/>
+                <w:lang w:val="en-GB"/>
+              </w:rPr>
+            </w:pPr>
+            <w:r>
+              <w:rPr>
+                <w:rFonts w:ascii="Calibri" w:eastAsia="Times New Roman" w:hAnsi="Calibri" w:cs="Calibri"/>
+                <w:color w:val="000000"/>
+                <w:lang w:val="en-GB"/>
               </w:rPr>
               <w:t>Not verifiable, consider "modular architecture" or "plugin supporting architecture"</w:t>
             </w:r>
@@ -3172,12 +3662,14 @@
               <w:rPr>
                 <w:rFonts w:ascii="Calibri" w:eastAsia="Times New Roman" w:hAnsi="Calibri" w:cs="Calibri"/>
                 <w:color w:val="000000"/>
-              </w:rPr>
-            </w:pPr>
-            <w:r>
-              <w:rPr>
-                <w:rFonts w:ascii="Calibri" w:eastAsia="Times New Roman" w:hAnsi="Calibri" w:cs="Calibri"/>
-                <w:color w:val="000000"/>
+                <w:lang w:val="en-GB"/>
+              </w:rPr>
+            </w:pPr>
+            <w:r>
+              <w:rPr>
+                <w:rFonts w:ascii="Calibri" w:eastAsia="Times New Roman" w:hAnsi="Calibri" w:cs="Calibri"/>
+                <w:color w:val="000000"/>
+                <w:lang w:val="en-GB"/>
               </w:rPr>
               <w:t>7</w:t>
             </w:r>
@@ -3203,12 +3695,14 @@
               <w:rPr>
                 <w:rFonts w:ascii="Calibri" w:eastAsia="Times New Roman" w:hAnsi="Calibri" w:cs="Calibri"/>
                 <w:color w:val="000000"/>
-              </w:rPr>
-            </w:pPr>
-            <w:r>
-              <w:rPr>
-                <w:rFonts w:ascii="Calibri" w:eastAsia="Times New Roman" w:hAnsi="Calibri" w:cs="Calibri"/>
-                <w:color w:val="000000"/>
+                <w:lang w:val="en-GB"/>
+              </w:rPr>
+            </w:pPr>
+            <w:r>
+              <w:rPr>
+                <w:rFonts w:ascii="Calibri" w:eastAsia="Times New Roman" w:hAnsi="Calibri" w:cs="Calibri"/>
+                <w:color w:val="000000"/>
+                <w:lang w:val="en-GB"/>
               </w:rPr>
               <w:t>Verifiability</w:t>
             </w:r>
@@ -3233,44 +3727,46 @@
               <w:rPr>
                 <w:rFonts w:ascii="Calibri" w:eastAsia="Times New Roman" w:hAnsi="Calibri" w:cs="Calibri"/>
                 <w:color w:val="000000"/>
-              </w:rPr>
-            </w:pPr>
-            <w:r>
-              <w:rPr>
-                <w:rFonts w:ascii="Calibri" w:eastAsia="Times New Roman" w:hAnsi="Calibri" w:cs="Calibri"/>
-                <w:color w:val="000000"/>
+                <w:lang w:val="en-GB"/>
+              </w:rPr>
+            </w:pPr>
+            <w:r>
+              <w:rPr>
+                <w:rFonts w:ascii="Calibri" w:eastAsia="Times New Roman" w:hAnsi="Calibri" w:cs="Calibri"/>
+                <w:color w:val="000000"/>
+                <w:lang w:val="en-GB"/>
               </w:rPr>
               <w:t xml:space="preserve">Consider </w:t>
             </w:r>
-            <w:proofErr w:type="spellStart"/>
-            <w:r>
-              <w:rPr>
-                <w:rFonts w:ascii="Calibri" w:eastAsia="Times New Roman" w:hAnsi="Calibri" w:cs="Calibri"/>
-                <w:color w:val="000000"/>
-              </w:rPr>
-              <w:t>mentionning</w:t>
-            </w:r>
-            <w:proofErr w:type="spellEnd"/>
-            <w:r>
-              <w:rPr>
-                <w:rFonts w:ascii="Calibri" w:eastAsia="Times New Roman" w:hAnsi="Calibri" w:cs="Calibri"/>
-                <w:color w:val="000000"/>
+            <w:r>
+              <w:rPr>
+                <w:rFonts w:ascii="Calibri" w:eastAsia="Times New Roman" w:hAnsi="Calibri" w:cs="Calibri"/>
+                <w:color w:val="000000"/>
+                <w:lang w:val="en-GB"/>
+              </w:rPr>
+              <w:t>mentioning</w:t>
+            </w:r>
+            <w:r>
+              <w:rPr>
+                <w:rFonts w:ascii="Calibri" w:eastAsia="Times New Roman" w:hAnsi="Calibri" w:cs="Calibri"/>
+                <w:color w:val="000000"/>
+                <w:lang w:val="en-GB"/>
               </w:rPr>
               <w:t xml:space="preserve"> the kind of interfaces to provide (web service, </w:t>
             </w:r>
-            <w:proofErr w:type="spellStart"/>
-            <w:r>
-              <w:rPr>
-                <w:rFonts w:ascii="Calibri" w:eastAsia="Times New Roman" w:hAnsi="Calibri" w:cs="Calibri"/>
-                <w:color w:val="000000"/>
-              </w:rPr>
-              <w:t>api</w:t>
-            </w:r>
-            <w:proofErr w:type="spellEnd"/>
-            <w:r>
-              <w:rPr>
-                <w:rFonts w:ascii="Calibri" w:eastAsia="Times New Roman" w:hAnsi="Calibri" w:cs="Calibri"/>
-                <w:color w:val="000000"/>
+            <w:r>
+              <w:rPr>
+                <w:rFonts w:ascii="Calibri" w:eastAsia="Times New Roman" w:hAnsi="Calibri" w:cs="Calibri"/>
+                <w:color w:val="000000"/>
+                <w:lang w:val="en-GB"/>
+              </w:rPr>
+              <w:t>API</w:t>
+            </w:r>
+            <w:r>
+              <w:rPr>
+                <w:rFonts w:ascii="Calibri" w:eastAsia="Times New Roman" w:hAnsi="Calibri" w:cs="Calibri"/>
+                <w:color w:val="000000"/>
+                <w:lang w:val="en-GB"/>
               </w:rPr>
               <w:t>).</w:t>
             </w:r>
@@ -3283,16 +3779,57 @@
         <w:rPr>
           <w:sz w:val="16"/>
           <w:szCs w:val="16"/>
+          <w:lang w:val="en-GB"/>
         </w:rPr>
       </w:pPr>
     </w:p>
     <w:p>
       <w:pPr>
-        <w:rPr>
-          <w:sz w:val="16"/>
-          <w:szCs w:val="16"/>
-        </w:rPr>
-      </w:pPr>
+        <w:pStyle w:val="berschrift2"/>
+        <w:rPr>
+          <w:lang w:val="en-GB"/>
+        </w:rPr>
+      </w:pPr>
+      <w:r>
+        <w:rPr>
+          <w:lang w:val="en-GB"/>
+        </w:rPr>
+        <w:t>General</w:t>
+      </w:r>
+    </w:p>
+    <w:p>
+      <w:pPr>
+        <w:rPr>
+          <w:lang w:val="en-GB"/>
+        </w:rPr>
+      </w:pPr>
+      <w:r>
+        <w:rPr>
+          <w:lang w:val="en-GB"/>
+        </w:rPr>
+        <w:t>Since end users as well as the client belong to the expected readership and you can’t expect them to have much technical know-how the document could be shorter to make it easier for them to understand it. This could be achieved by merging user requirements and leaving out information that is not yet needed or might still change at the current stage (e.g. the system model).</w:t>
+      </w:r>
+    </w:p>
+    <w:p>
+      <w:pPr>
+        <w:rPr>
+          <w:lang w:val="en-GB"/>
+        </w:rPr>
+      </w:pPr>
+      <w:r>
+        <w:rPr>
+          <w:lang w:val="en-GB"/>
+        </w:rPr>
+        <w:t>Stick to only on language per document. Switching between</w:t>
+      </w:r>
+      <w:bookmarkStart w:id="5" w:name="_GoBack"/>
+      <w:bookmarkEnd w:id="5"/>
+      <w:r>
+        <w:rPr>
+          <w:lang w:val="en-GB"/>
+        </w:rPr>
+        <w:t xml:space="preserve"> English titles and German text makes a document harder to read.</w:t>
+      </w:r>
     </w:p>
     <w:sectPr>
       <w:type w:val="continuous"/>
@@ -3303,6 +3840,914 @@
     </w:sectPr>
   </w:body>
 </w:document>
+</file>
+
+<file path=word/comments.xml><?xml version="1.0" encoding="utf-8"?>
+<w:comments xmlns:wpc="http://schemas.microsoft.com/office/word/2010/wordprocessingCanvas" xmlns:cx="http://schemas.microsoft.com/office/drawing/2014/chartex" xmlns:cx1="http://schemas.microsoft.com/office/drawing/2015/9/8/chartex" xmlns:cx2="http://schemas.microsoft.com/office/drawing/2015/10/21/chartex" xmlns:cx3="http://schemas.microsoft.com/office/drawing/2016/5/9/chartex" xmlns:cx4="http://schemas.microsoft.com/office/drawing/2016/5/10/chartex" xmlns:cx5="http://schemas.microsoft.com/office/drawing/2016/5/11/chartex" xmlns:mc="http://schemas.openxmlformats.org/markup-compatibility/2006" xmlns:o="urn:schemas-microsoft-com:office:office" xmlns:r="http://schemas.openxmlformats.org/officeDocument/2006/relationships" xmlns:m="http://schemas.openxmlformats.org/officeDocument/2006/math" xmlns:v="urn:schemas-microsoft-com:vml" xmlns:wp14="http://schemas.microsoft.com/office/word/2010/wordprocessingDrawing" xmlns:wp="http://schemas.openxmlformats.org/drawingml/2006/wordprocessingDrawing" xmlns:w10="urn:schemas-microsoft-com:office:word" xmlns:w="http://schemas.openxmlformats.org/wordprocessingml/2006/main" xmlns:w14="http://schemas.microsoft.com/office/word/2010/wordml" xmlns:w15="http://schemas.microsoft.com/office/word/2012/wordml" xmlns:w16se="http://schemas.microsoft.com/office/word/2015/wordml/symex" xmlns:wpg="http://schemas.microsoft.com/office/word/2010/wordprocessingGroup" xmlns:wpi="http://schemas.microsoft.com/office/word/2010/wordprocessingInk" xmlns:wne="http://schemas.microsoft.com/office/word/2006/wordml" xmlns:wps="http://schemas.microsoft.com/office/word/2010/wordprocessingShape" mc:Ignorable="w14 w15 w16se wp14">
+  <w:comment w:id="0" w:author="adrian" w:date="2017-03-26T00:10:00Z" w:initials="a">
+    <w:p>
+      <w:pPr>
+        <w:pStyle w:val="Kommentartext"/>
+      </w:pPr>
+      <w:r>
+        <w:rPr>
+          <w:rStyle w:val="Kommentarzeichen"/>
+        </w:rPr>
+        <w:annotationRef/>
+      </w:r>
+      <w:r>
+        <w:t xml:space="preserve">Ich </w:t>
+      </w:r>
+      <w:proofErr w:type="spellStart"/>
+      <w:r>
+        <w:t>finde</w:t>
+      </w:r>
+      <w:proofErr w:type="spellEnd"/>
+      <w:r>
+        <w:t xml:space="preserve"> </w:t>
+      </w:r>
+      <w:proofErr w:type="spellStart"/>
+      <w:r>
+        <w:t>diese</w:t>
+      </w:r>
+      <w:proofErr w:type="spellEnd"/>
+      <w:r>
+        <w:t xml:space="preserve"> </w:t>
+      </w:r>
+      <w:proofErr w:type="spellStart"/>
+      <w:r>
+        <w:t>Anforderung</w:t>
+      </w:r>
+      <w:proofErr w:type="spellEnd"/>
+      <w:r>
+        <w:t xml:space="preserve"> ok, falls </w:t>
+      </w:r>
+      <w:proofErr w:type="spellStart"/>
+      <w:r>
+        <w:t>es</w:t>
+      </w:r>
+      <w:proofErr w:type="spellEnd"/>
+      <w:r>
+        <w:t xml:space="preserve"> </w:t>
+      </w:r>
+      <w:proofErr w:type="spellStart"/>
+      <w:r>
+        <w:t>vom</w:t>
+      </w:r>
+      <w:proofErr w:type="spellEnd"/>
+      <w:r>
+        <w:t xml:space="preserve"> </w:t>
+      </w:r>
+      <w:proofErr w:type="spellStart"/>
+      <w:r>
+        <w:t>Arzt</w:t>
+      </w:r>
+      <w:proofErr w:type="spellEnd"/>
+      <w:r>
+        <w:t xml:space="preserve"> </w:t>
+      </w:r>
+      <w:proofErr w:type="spellStart"/>
+      <w:r>
+        <w:t>validiert</w:t>
+      </w:r>
+      <w:proofErr w:type="spellEnd"/>
+      <w:r>
+        <w:t xml:space="preserve"> warden muss, </w:t>
+      </w:r>
+      <w:proofErr w:type="spellStart"/>
+      <w:r>
+        <w:t>kann</w:t>
+      </w:r>
+      <w:proofErr w:type="spellEnd"/>
+      <w:r>
+        <w:t xml:space="preserve"> </w:t>
+      </w:r>
+      <w:proofErr w:type="spellStart"/>
+      <w:r>
+        <w:t>es</w:t>
+      </w:r>
+      <w:proofErr w:type="spellEnd"/>
+      <w:r>
+        <w:t xml:space="preserve"> </w:t>
+      </w:r>
+      <w:proofErr w:type="spellStart"/>
+      <w:r>
+        <w:t>trotzdem</w:t>
+      </w:r>
+      <w:proofErr w:type="spellEnd"/>
+      <w:r>
+        <w:t xml:space="preserve"> von </w:t>
+      </w:r>
+      <w:proofErr w:type="spellStart"/>
+      <w:r>
+        <w:t>Spitex</w:t>
+      </w:r>
+      <w:proofErr w:type="spellEnd"/>
+      <w:r>
+        <w:t xml:space="preserve"> </w:t>
+      </w:r>
+      <w:proofErr w:type="spellStart"/>
+      <w:r>
+        <w:t>hochgeladen</w:t>
+      </w:r>
+      <w:proofErr w:type="spellEnd"/>
+      <w:r>
+        <w:t xml:space="preserve"> und </w:t>
+      </w:r>
+      <w:proofErr w:type="spellStart"/>
+      <w:r>
+        <w:t>später</w:t>
+      </w:r>
+      <w:proofErr w:type="spellEnd"/>
+      <w:r>
+        <w:t xml:space="preserve"> </w:t>
+      </w:r>
+      <w:proofErr w:type="spellStart"/>
+      <w:r>
+        <w:t>vom</w:t>
+      </w:r>
+      <w:proofErr w:type="spellEnd"/>
+      <w:r>
+        <w:t xml:space="preserve"> </w:t>
+      </w:r>
+      <w:proofErr w:type="spellStart"/>
+      <w:r>
+        <w:t>Arzt</w:t>
+      </w:r>
+      <w:proofErr w:type="spellEnd"/>
+      <w:r>
+        <w:t xml:space="preserve"> </w:t>
+      </w:r>
+      <w:proofErr w:type="spellStart"/>
+      <w:r>
+        <w:t>freigeschaltet</w:t>
+      </w:r>
+      <w:proofErr w:type="spellEnd"/>
+      <w:r>
+        <w:t xml:space="preserve"> </w:t>
+      </w:r>
+      <w:proofErr w:type="spellStart"/>
+      <w:r>
+        <w:t>werden</w:t>
+      </w:r>
+      <w:proofErr w:type="spellEnd"/>
+    </w:p>
+  </w:comment>
+  <w:comment w:id="1" w:author="adrian" w:date="2017-03-26T00:13:00Z" w:initials="a">
+    <w:p>
+      <w:pPr>
+        <w:pStyle w:val="Kommentartext"/>
+      </w:pPr>
+      <w:r>
+        <w:rPr>
+          <w:rStyle w:val="Kommentarzeichen"/>
+        </w:rPr>
+        <w:annotationRef/>
+      </w:r>
+      <w:r>
+        <w:t xml:space="preserve">Die Software </w:t>
+      </w:r>
+      <w:proofErr w:type="spellStart"/>
+      <w:r>
+        <w:t>sollte</w:t>
+      </w:r>
+      <w:proofErr w:type="spellEnd"/>
+      <w:r>
+        <w:t xml:space="preserve"> </w:t>
+      </w:r>
+      <w:proofErr w:type="spellStart"/>
+      <w:r>
+        <w:t>schlussendlich</w:t>
+      </w:r>
+      <w:proofErr w:type="spellEnd"/>
+      <w:r>
+        <w:t xml:space="preserve"> </w:t>
+      </w:r>
+      <w:proofErr w:type="spellStart"/>
+      <w:r>
+        <w:t>glaub</w:t>
+      </w:r>
+      <w:proofErr w:type="spellEnd"/>
+      <w:r>
+        <w:t xml:space="preserve"> </w:t>
+      </w:r>
+      <w:proofErr w:type="spellStart"/>
+      <w:r>
+        <w:t>schon</w:t>
+      </w:r>
+      <w:proofErr w:type="spellEnd"/>
+      <w:r>
+        <w:t xml:space="preserve"> von </w:t>
+      </w:r>
+      <w:proofErr w:type="spellStart"/>
+      <w:r>
+        <w:t>allen</w:t>
+      </w:r>
+      <w:proofErr w:type="spellEnd"/>
+      <w:r>
+        <w:t xml:space="preserve"> </w:t>
+      </w:r>
+      <w:proofErr w:type="spellStart"/>
+      <w:r>
+        <w:t>Akteuren</w:t>
+      </w:r>
+      <w:proofErr w:type="spellEnd"/>
+      <w:r>
+        <w:t xml:space="preserve"> </w:t>
+      </w:r>
+      <w:proofErr w:type="spellStart"/>
+      <w:r>
+        <w:t>benutzt</w:t>
+      </w:r>
+      <w:proofErr w:type="spellEnd"/>
+      <w:r>
+        <w:t xml:space="preserve"> </w:t>
+      </w:r>
+      <w:proofErr w:type="spellStart"/>
+      <w:r>
+        <w:t>werden</w:t>
+      </w:r>
+      <w:proofErr w:type="spellEnd"/>
+      <w:r>
+        <w:t xml:space="preserve">, die </w:t>
+      </w:r>
+      <w:proofErr w:type="spellStart"/>
+      <w:r>
+        <w:t>Beschränkung</w:t>
+      </w:r>
+      <w:proofErr w:type="spellEnd"/>
+      <w:r>
+        <w:t xml:space="preserve"> auf </w:t>
+      </w:r>
+      <w:proofErr w:type="spellStart"/>
+      <w:r>
+        <w:t>eine</w:t>
+      </w:r>
+      <w:proofErr w:type="spellEnd"/>
+      <w:r>
+        <w:t xml:space="preserve"> </w:t>
+      </w:r>
+      <w:proofErr w:type="spellStart"/>
+      <w:r>
+        <w:t>einzelne</w:t>
+      </w:r>
+      <w:proofErr w:type="spellEnd"/>
+      <w:r>
+        <w:t xml:space="preserve"> </w:t>
+      </w:r>
+      <w:proofErr w:type="spellStart"/>
+      <w:r>
+        <w:t>Usergruppe</w:t>
+      </w:r>
+      <w:proofErr w:type="spellEnd"/>
+      <w:r>
+        <w:t xml:space="preserve"> </w:t>
+      </w:r>
+      <w:proofErr w:type="spellStart"/>
+      <w:r>
+        <w:t>dient</w:t>
+      </w:r>
+      <w:proofErr w:type="spellEnd"/>
+      <w:r>
+        <w:t xml:space="preserve"> </w:t>
+      </w:r>
+      <w:proofErr w:type="spellStart"/>
+      <w:r>
+        <w:t>lediglich</w:t>
+      </w:r>
+      <w:proofErr w:type="spellEnd"/>
+      <w:r>
+        <w:t xml:space="preserve"> der </w:t>
+      </w:r>
+      <w:proofErr w:type="spellStart"/>
+      <w:r>
+        <w:t>Vereinfachung</w:t>
+      </w:r>
+      <w:proofErr w:type="spellEnd"/>
+      <w:r>
+        <w:t xml:space="preserve"> des </w:t>
+      </w:r>
+      <w:proofErr w:type="spellStart"/>
+      <w:r>
+        <w:t>Projekts</w:t>
+      </w:r>
+      <w:proofErr w:type="spellEnd"/>
+      <w:r>
+        <w:t xml:space="preserve">. IMHO </w:t>
+      </w:r>
+      <w:proofErr w:type="spellStart"/>
+      <w:r>
+        <w:t>ist</w:t>
+      </w:r>
+      <w:proofErr w:type="spellEnd"/>
+      <w:r>
+        <w:t xml:space="preserve"> </w:t>
+      </w:r>
+      <w:r>
+        <w:t>das Requirement ok.</w:t>
+      </w:r>
+    </w:p>
+  </w:comment>
+  <w:comment w:id="2" w:author="adrian" w:date="2017-03-26T00:17:00Z" w:initials="a">
+    <w:p>
+      <w:pPr>
+        <w:pStyle w:val="Kommentartext"/>
+      </w:pPr>
+      <w:r>
+        <w:rPr>
+          <w:rStyle w:val="Kommentarzeichen"/>
+        </w:rPr>
+        <w:annotationRef/>
+      </w:r>
+      <w:proofErr w:type="spellStart"/>
+      <w:r>
+        <w:t>Es</w:t>
+      </w:r>
+      <w:proofErr w:type="spellEnd"/>
+      <w:r>
+        <w:t xml:space="preserve"> </w:t>
+      </w:r>
+      <w:proofErr w:type="spellStart"/>
+      <w:r>
+        <w:t>steht</w:t>
+      </w:r>
+      <w:proofErr w:type="spellEnd"/>
+      <w:r>
+        <w:t xml:space="preserve"> </w:t>
+      </w:r>
+      <w:proofErr w:type="spellStart"/>
+      <w:r>
+        <w:t>ausdrücklich</w:t>
+      </w:r>
+      <w:proofErr w:type="spellEnd"/>
+      <w:r>
+        <w:t xml:space="preserve"> “</w:t>
+      </w:r>
+      <w:proofErr w:type="spellStart"/>
+      <w:r>
+        <w:t>ausgewählte</w:t>
+      </w:r>
+      <w:proofErr w:type="spellEnd"/>
+      <w:r>
+        <w:t xml:space="preserve"> </w:t>
+      </w:r>
+      <w:proofErr w:type="spellStart"/>
+      <w:r>
+        <w:t>Gesprächsprotokolle</w:t>
+      </w:r>
+      <w:proofErr w:type="spellEnd"/>
+      <w:r>
+        <w:t xml:space="preserve">”. Das </w:t>
+      </w:r>
+      <w:proofErr w:type="spellStart"/>
+      <w:r>
+        <w:t>könnten</w:t>
+      </w:r>
+      <w:proofErr w:type="spellEnd"/>
+      <w:r>
+        <w:t xml:space="preserve"> also </w:t>
+      </w:r>
+      <w:proofErr w:type="spellStart"/>
+      <w:r>
+        <w:t>z.B</w:t>
+      </w:r>
+      <w:proofErr w:type="spellEnd"/>
+      <w:r>
+        <w:t xml:space="preserve">. </w:t>
+      </w:r>
+      <w:proofErr w:type="spellStart"/>
+      <w:r>
+        <w:t>nur</w:t>
+      </w:r>
+      <w:proofErr w:type="spellEnd"/>
+      <w:r>
+        <w:t xml:space="preserve"> </w:t>
+      </w:r>
+      <w:proofErr w:type="spellStart"/>
+      <w:r>
+        <w:t>solche</w:t>
+      </w:r>
+      <w:proofErr w:type="spellEnd"/>
+      <w:r>
+        <w:t xml:space="preserve"> sein, </w:t>
+      </w:r>
+      <w:proofErr w:type="spellStart"/>
+      <w:r>
+        <w:t>bei</w:t>
+      </w:r>
+      <w:proofErr w:type="spellEnd"/>
+      <w:r>
+        <w:t xml:space="preserve"> </w:t>
+      </w:r>
+      <w:proofErr w:type="spellStart"/>
+      <w:r>
+        <w:t>denen</w:t>
+      </w:r>
+      <w:proofErr w:type="spellEnd"/>
+      <w:r>
+        <w:t xml:space="preserve"> der Patient der </w:t>
+      </w:r>
+      <w:proofErr w:type="spellStart"/>
+      <w:r>
+        <w:t>Weitergabe</w:t>
+      </w:r>
+      <w:proofErr w:type="spellEnd"/>
+      <w:r>
+        <w:t xml:space="preserve"> </w:t>
+      </w:r>
+      <w:proofErr w:type="spellStart"/>
+      <w:r>
+        <w:t>zugestimmt</w:t>
+      </w:r>
+      <w:proofErr w:type="spellEnd"/>
+      <w:r>
+        <w:t xml:space="preserve"> hat.</w:t>
+      </w:r>
+    </w:p>
+    <w:p>
+      <w:pPr>
+        <w:pStyle w:val="Kommentartext"/>
+      </w:pPr>
+      <w:r>
+        <w:t xml:space="preserve">Ich </w:t>
+      </w:r>
+      <w:proofErr w:type="spellStart"/>
+      <w:r>
+        <w:t>habe</w:t>
+      </w:r>
+      <w:proofErr w:type="spellEnd"/>
+      <w:r>
+        <w:t xml:space="preserve"> die </w:t>
+      </w:r>
+      <w:proofErr w:type="spellStart"/>
+      <w:r>
+        <w:t>Formulierung</w:t>
+      </w:r>
+      <w:proofErr w:type="spellEnd"/>
+      <w:r>
+        <w:t xml:space="preserve"> </w:t>
+      </w:r>
+      <w:proofErr w:type="spellStart"/>
+      <w:r>
+        <w:t>etwas</w:t>
+      </w:r>
+      <w:proofErr w:type="spellEnd"/>
+      <w:r>
+        <w:t xml:space="preserve"> </w:t>
+      </w:r>
+      <w:proofErr w:type="spellStart"/>
+      <w:r>
+        <w:t>abgeschwächt</w:t>
+      </w:r>
+      <w:proofErr w:type="spellEnd"/>
+      <w:r>
+        <w:t xml:space="preserve">, </w:t>
+      </w:r>
+      <w:proofErr w:type="spellStart"/>
+      <w:r>
+        <w:t>würde</w:t>
+      </w:r>
+      <w:proofErr w:type="spellEnd"/>
+      <w:r>
+        <w:t xml:space="preserve"> e saber </w:t>
+      </w:r>
+      <w:proofErr w:type="spellStart"/>
+      <w:r>
+        <w:t>sicher</w:t>
+      </w:r>
+      <w:proofErr w:type="spellEnd"/>
+      <w:r>
+        <w:t xml:space="preserve"> </w:t>
+      </w:r>
+      <w:proofErr w:type="spellStart"/>
+      <w:r>
+        <w:t>drin</w:t>
+      </w:r>
+      <w:proofErr w:type="spellEnd"/>
+      <w:r>
+        <w:t xml:space="preserve"> </w:t>
+      </w:r>
+      <w:proofErr w:type="spellStart"/>
+      <w:r>
+        <w:t>behalten</w:t>
+      </w:r>
+      <w:proofErr w:type="spellEnd"/>
+      <w:r>
+        <w:t>.</w:t>
+      </w:r>
+    </w:p>
+  </w:comment>
+  <w:comment w:id="3" w:author="adrian" w:date="2017-03-26T00:22:00Z" w:initials="a">
+    <w:p>
+      <w:pPr>
+        <w:pStyle w:val="Kommentartext"/>
+      </w:pPr>
+      <w:r>
+        <w:rPr>
+          <w:rStyle w:val="Kommentarzeichen"/>
+        </w:rPr>
+        <w:annotationRef/>
+      </w:r>
+      <w:r>
+        <w:t xml:space="preserve">17&amp;18: </w:t>
+      </w:r>
+      <w:proofErr w:type="spellStart"/>
+      <w:r>
+        <w:t>finde</w:t>
+      </w:r>
+      <w:proofErr w:type="spellEnd"/>
+      <w:r>
+        <w:t xml:space="preserve"> </w:t>
+      </w:r>
+      <w:proofErr w:type="spellStart"/>
+      <w:r>
+        <w:t>ich</w:t>
+      </w:r>
+      <w:proofErr w:type="spellEnd"/>
+      <w:r>
+        <w:t xml:space="preserve"> </w:t>
+      </w:r>
+      <w:proofErr w:type="spellStart"/>
+      <w:r>
+        <w:t>als</w:t>
+      </w:r>
+      <w:proofErr w:type="spellEnd"/>
+      <w:r>
+        <w:t xml:space="preserve"> User Requirement ok, das </w:t>
+      </w:r>
+      <w:proofErr w:type="spellStart"/>
+      <w:r>
+        <w:t>ist</w:t>
+      </w:r>
+      <w:proofErr w:type="spellEnd"/>
+      <w:r>
+        <w:t xml:space="preserve"> mal so </w:t>
+      </w:r>
+      <w:proofErr w:type="spellStart"/>
+      <w:r>
+        <w:t>wie</w:t>
+      </w:r>
+      <w:proofErr w:type="spellEnd"/>
+      <w:r>
+        <w:t xml:space="preserve"> </w:t>
+      </w:r>
+      <w:proofErr w:type="spellStart"/>
+      <w:r>
+        <w:t>es</w:t>
+      </w:r>
+      <w:proofErr w:type="spellEnd"/>
+      <w:r>
+        <w:t xml:space="preserve"> </w:t>
+      </w:r>
+      <w:proofErr w:type="spellStart"/>
+      <w:r>
+        <w:t>sich</w:t>
+      </w:r>
+      <w:proofErr w:type="spellEnd"/>
+      <w:r>
+        <w:t xml:space="preserve"> der User </w:t>
+      </w:r>
+      <w:proofErr w:type="spellStart"/>
+      <w:r>
+        <w:t>vorstellt</w:t>
+      </w:r>
+      <w:proofErr w:type="spellEnd"/>
+      <w:r>
+        <w:t xml:space="preserve">, </w:t>
+      </w:r>
+      <w:proofErr w:type="spellStart"/>
+      <w:r>
+        <w:t>wie</w:t>
+      </w:r>
+      <w:proofErr w:type="spellEnd"/>
+      <w:r>
+        <w:t xml:space="preserve"> die </w:t>
+      </w:r>
+      <w:proofErr w:type="spellStart"/>
+      <w:r>
+        <w:t>effektive</w:t>
+      </w:r>
+      <w:proofErr w:type="spellEnd"/>
+      <w:r>
+        <w:t xml:space="preserve"> </w:t>
+      </w:r>
+      <w:proofErr w:type="spellStart"/>
+      <w:r>
+        <w:t>Umsetzung</w:t>
+      </w:r>
+      <w:proofErr w:type="spellEnd"/>
+      <w:r>
+        <w:t xml:space="preserve"> </w:t>
+      </w:r>
+      <w:proofErr w:type="spellStart"/>
+      <w:r>
+        <w:t>dann</w:t>
+      </w:r>
+      <w:proofErr w:type="spellEnd"/>
+      <w:r>
+        <w:t xml:space="preserve"> </w:t>
+      </w:r>
+      <w:proofErr w:type="spellStart"/>
+      <w:r>
+        <w:t>aussieht</w:t>
+      </w:r>
+      <w:proofErr w:type="spellEnd"/>
+      <w:r>
+        <w:t xml:space="preserve">, </w:t>
+      </w:r>
+      <w:proofErr w:type="spellStart"/>
+      <w:r>
+        <w:t>ist</w:t>
+      </w:r>
+      <w:proofErr w:type="spellEnd"/>
+      <w:r>
+        <w:t xml:space="preserve"> </w:t>
+      </w:r>
+      <w:proofErr w:type="spellStart"/>
+      <w:r>
+        <w:t>hier</w:t>
+      </w:r>
+      <w:proofErr w:type="spellEnd"/>
+      <w:r>
+        <w:t xml:space="preserve"> </w:t>
+      </w:r>
+      <w:proofErr w:type="spellStart"/>
+      <w:r>
+        <w:t>noch</w:t>
+      </w:r>
+      <w:proofErr w:type="spellEnd"/>
+      <w:r>
+        <w:t xml:space="preserve"> </w:t>
+      </w:r>
+      <w:proofErr w:type="spellStart"/>
+      <w:r>
+        <w:t>offen</w:t>
+      </w:r>
+      <w:proofErr w:type="spellEnd"/>
+    </w:p>
+  </w:comment>
+  <w:comment w:id="4" w:author="adrian" w:date="2017-03-26T00:25:00Z" w:initials="a">
+    <w:p>
+      <w:pPr>
+        <w:pStyle w:val="Kommentartext"/>
+      </w:pPr>
+      <w:r>
+        <w:rPr>
+          <w:rStyle w:val="Kommentarzeichen"/>
+        </w:rPr>
+        <w:annotationRef/>
+      </w:r>
+      <w:r>
+        <w:t xml:space="preserve">Das </w:t>
+      </w:r>
+      <w:proofErr w:type="spellStart"/>
+      <w:r>
+        <w:t>eine</w:t>
+      </w:r>
+      <w:proofErr w:type="spellEnd"/>
+      <w:r>
+        <w:t xml:space="preserve"> </w:t>
+      </w:r>
+      <w:proofErr w:type="spellStart"/>
+      <w:r>
+        <w:t>wünscht</w:t>
+      </w:r>
+      <w:proofErr w:type="spellEnd"/>
+      <w:r>
+        <w:t xml:space="preserve"> </w:t>
+      </w:r>
+      <w:proofErr w:type="spellStart"/>
+      <w:r>
+        <w:t>eine</w:t>
+      </w:r>
+      <w:proofErr w:type="spellEnd"/>
+      <w:r>
+        <w:t xml:space="preserve"> </w:t>
+      </w:r>
+      <w:proofErr w:type="spellStart"/>
+      <w:r>
+        <w:t>Skala</w:t>
+      </w:r>
+      <w:proofErr w:type="spellEnd"/>
+      <w:r>
+        <w:t xml:space="preserve">, das </w:t>
+      </w:r>
+      <w:proofErr w:type="spellStart"/>
+      <w:r>
+        <w:t>andere</w:t>
+      </w:r>
+      <w:proofErr w:type="spellEnd"/>
+      <w:r>
+        <w:t xml:space="preserve"> Text. </w:t>
+      </w:r>
+      <w:proofErr w:type="spellStart"/>
+      <w:r>
+        <w:t>Obsolet</w:t>
+      </w:r>
+      <w:proofErr w:type="spellEnd"/>
+      <w:r>
+        <w:t xml:space="preserve"> </w:t>
+      </w:r>
+      <w:proofErr w:type="spellStart"/>
+      <w:r>
+        <w:t>ist</w:t>
+      </w:r>
+      <w:proofErr w:type="spellEnd"/>
+      <w:r>
+        <w:t xml:space="preserve"> also </w:t>
+      </w:r>
+      <w:proofErr w:type="spellStart"/>
+      <w:r>
+        <w:t>keines</w:t>
+      </w:r>
+      <w:proofErr w:type="spellEnd"/>
+      <w:r>
+        <w:t xml:space="preserve"> </w:t>
+      </w:r>
+      <w:proofErr w:type="spellStart"/>
+      <w:r>
+        <w:t>davon</w:t>
+      </w:r>
+      <w:proofErr w:type="spellEnd"/>
+      <w:r>
+        <w:t xml:space="preserve">. </w:t>
+      </w:r>
+      <w:r>
+        <w:t xml:space="preserve">Man </w:t>
+      </w:r>
+      <w:proofErr w:type="spellStart"/>
+      <w:r>
+        <w:t>könnte</w:t>
+      </w:r>
+      <w:proofErr w:type="spellEnd"/>
+      <w:r>
+        <w:t xml:space="preserve"> </w:t>
+      </w:r>
+      <w:proofErr w:type="spellStart"/>
+      <w:r>
+        <w:t>sie</w:t>
+      </w:r>
+      <w:proofErr w:type="spellEnd"/>
+      <w:r>
+        <w:t xml:space="preserve"> </w:t>
+      </w:r>
+      <w:proofErr w:type="spellStart"/>
+      <w:r>
+        <w:t>aber</w:t>
+      </w:r>
+      <w:proofErr w:type="spellEnd"/>
+      <w:r>
+        <w:t xml:space="preserve"> </w:t>
+      </w:r>
+      <w:proofErr w:type="spellStart"/>
+      <w:r>
+        <w:t>allenfalls</w:t>
+      </w:r>
+      <w:proofErr w:type="spellEnd"/>
+      <w:r>
+        <w:t xml:space="preserve"> </w:t>
+      </w:r>
+      <w:proofErr w:type="spellStart"/>
+      <w:r>
+        <w:t>zu</w:t>
+      </w:r>
+      <w:proofErr w:type="spellEnd"/>
+      <w:r>
+        <w:t xml:space="preserve"> </w:t>
+      </w:r>
+      <w:proofErr w:type="spellStart"/>
+      <w:r>
+        <w:t>einem</w:t>
+      </w:r>
+      <w:proofErr w:type="spellEnd"/>
+      <w:r>
+        <w:t xml:space="preserve"> </w:t>
+      </w:r>
+      <w:proofErr w:type="spellStart"/>
+      <w:r>
+        <w:t>Punkt</w:t>
+      </w:r>
+      <w:proofErr w:type="spellEnd"/>
+      <w:r>
+        <w:t xml:space="preserve"> </w:t>
+      </w:r>
+      <w:proofErr w:type="spellStart"/>
+      <w:r>
+        <w:t>zusammen</w:t>
+      </w:r>
+      <w:proofErr w:type="spellEnd"/>
+      <w:r>
+        <w:t xml:space="preserve"> </w:t>
+      </w:r>
+      <w:proofErr w:type="spellStart"/>
+      <w:r>
+        <w:t>fassen</w:t>
+      </w:r>
+      <w:proofErr w:type="spellEnd"/>
+      <w:r>
+        <w:t xml:space="preserve">, um das </w:t>
+      </w:r>
+      <w:proofErr w:type="spellStart"/>
+      <w:r>
+        <w:t>Dokument</w:t>
+      </w:r>
+      <w:proofErr w:type="spellEnd"/>
+      <w:r>
+        <w:t xml:space="preserve"> </w:t>
+      </w:r>
+      <w:proofErr w:type="spellStart"/>
+      <w:r>
+        <w:t>kürzer</w:t>
+      </w:r>
+      <w:proofErr w:type="spellEnd"/>
+      <w:r>
+        <w:t xml:space="preserve"> und </w:t>
+      </w:r>
+      <w:proofErr w:type="spellStart"/>
+      <w:r>
+        <w:t>lesbarer</w:t>
+      </w:r>
+      <w:proofErr w:type="spellEnd"/>
+      <w:r>
+        <w:t xml:space="preserve"> </w:t>
+      </w:r>
+      <w:proofErr w:type="spellStart"/>
+      <w:r>
+        <w:t>zu</w:t>
+      </w:r>
+      <w:proofErr w:type="spellEnd"/>
+      <w:r>
+        <w:t xml:space="preserve"> </w:t>
+      </w:r>
+      <w:proofErr w:type="spellStart"/>
+      <w:r>
+        <w:t>machen</w:t>
+      </w:r>
+      <w:proofErr w:type="spellEnd"/>
+      <w:r>
+        <w:t xml:space="preserve">. Dies </w:t>
+      </w:r>
+      <w:proofErr w:type="spellStart"/>
+      <w:r>
+        <w:t>wäre</w:t>
+      </w:r>
+      <w:proofErr w:type="spellEnd"/>
+      <w:r>
+        <w:t xml:space="preserve"> IMHO </w:t>
+      </w:r>
+      <w:proofErr w:type="spellStart"/>
+      <w:r>
+        <w:t>auch</w:t>
+      </w:r>
+      <w:proofErr w:type="spellEnd"/>
+      <w:r>
+        <w:t xml:space="preserve"> </w:t>
+      </w:r>
+      <w:proofErr w:type="spellStart"/>
+      <w:r>
+        <w:t>bei</w:t>
+      </w:r>
+      <w:proofErr w:type="spellEnd"/>
+      <w:r>
+        <w:t xml:space="preserve"> </w:t>
+      </w:r>
+      <w:proofErr w:type="spellStart"/>
+      <w:r>
+        <w:t>anderen</w:t>
+      </w:r>
+      <w:proofErr w:type="spellEnd"/>
+      <w:r>
+        <w:t xml:space="preserve"> </w:t>
+      </w:r>
+      <w:proofErr w:type="spellStart"/>
+      <w:r>
+        <w:t>Punkten</w:t>
+      </w:r>
+      <w:proofErr w:type="spellEnd"/>
+      <w:r>
+        <w:t xml:space="preserve"> </w:t>
+      </w:r>
+      <w:proofErr w:type="spellStart"/>
+      <w:r>
+        <w:t>angesagt</w:t>
+      </w:r>
+      <w:proofErr w:type="spellEnd"/>
+      <w:r>
+        <w:t xml:space="preserve"> .</w:t>
+      </w:r>
+    </w:p>
+  </w:comment>
+</w:comments>
+</file>
+
+<file path=word/commentsExtended.xml><?xml version="1.0" encoding="utf-8"?>
+<w15:commentsEx xmlns:wpc="http://schemas.microsoft.com/office/word/2010/wordprocessingCanvas" xmlns:cx="http://schemas.microsoft.com/office/drawing/2014/chartex" xmlns:cx1="http://schemas.microsoft.com/office/drawing/2015/9/8/chartex" xmlns:cx2="http://schemas.microsoft.com/office/drawing/2015/10/21/chartex" xmlns:cx3="http://schemas.microsoft.com/office/drawing/2016/5/9/chartex" xmlns:cx4="http://schemas.microsoft.com/office/drawing/2016/5/10/chartex" xmlns:cx5="http://schemas.microsoft.com/office/drawing/2016/5/11/chartex" xmlns:mc="http://schemas.openxmlformats.org/markup-compatibility/2006" xmlns:o="urn:schemas-microsoft-com:office:office" xmlns:r="http://schemas.openxmlformats.org/officeDocument/2006/relationships" xmlns:m="http://schemas.openxmlformats.org/officeDocument/2006/math" xmlns:v="urn:schemas-microsoft-com:vml" xmlns:wp14="http://schemas.microsoft.com/office/word/2010/wordprocessingDrawing" xmlns:wp="http://schemas.openxmlformats.org/drawingml/2006/wordprocessingDrawing" xmlns:w10="urn:schemas-microsoft-com:office:word" xmlns:w="http://schemas.openxmlformats.org/wordprocessingml/2006/main" xmlns:w14="http://schemas.microsoft.com/office/word/2010/wordml" xmlns:w15="http://schemas.microsoft.com/office/word/2012/wordml" xmlns:w16se="http://schemas.microsoft.com/office/word/2015/wordml/symex" xmlns:wpg="http://schemas.microsoft.com/office/word/2010/wordprocessingGroup" xmlns:wpi="http://schemas.microsoft.com/office/word/2010/wordprocessingInk" xmlns:wne="http://schemas.microsoft.com/office/word/2006/wordml" xmlns:wps="http://schemas.microsoft.com/office/word/2010/wordprocessingShape" mc:Ignorable="w14 w15 w16se wp14">
+  <w15:commentEx w15:paraId="703186A5" w15:done="0"/>
+  <w15:commentEx w15:paraId="37075916" w15:done="0"/>
+  <w15:commentEx w15:paraId="5B952AFC" w15:done="0"/>
+  <w15:commentEx w15:paraId="049EE6BC" w15:done="0"/>
+  <w15:commentEx w15:paraId="5F065DF6" w15:done="0"/>
+</w15:commentsEx>
 </file>
 
 <file path=word/numbering.xml><?xml version="1.0" encoding="utf-8"?>
@@ -3809,6 +5254,14 @@
     <w:abstractNumId w:val="3"/>
   </w:num>
 </w:numbering>
+</file>
+
+<file path=word/people.xml><?xml version="1.0" encoding="utf-8"?>
+<w15:people xmlns:wpc="http://schemas.microsoft.com/office/word/2010/wordprocessingCanvas" xmlns:cx="http://schemas.microsoft.com/office/drawing/2014/chartex" xmlns:cx1="http://schemas.microsoft.com/office/drawing/2015/9/8/chartex" xmlns:cx2="http://schemas.microsoft.com/office/drawing/2015/10/21/chartex" xmlns:cx3="http://schemas.microsoft.com/office/drawing/2016/5/9/chartex" xmlns:cx4="http://schemas.microsoft.com/office/drawing/2016/5/10/chartex" xmlns:cx5="http://schemas.microsoft.com/office/drawing/2016/5/11/chartex" xmlns:mc="http://schemas.openxmlformats.org/markup-compatibility/2006" xmlns:o="urn:schemas-microsoft-com:office:office" xmlns:r="http://schemas.openxmlformats.org/officeDocument/2006/relationships" xmlns:m="http://schemas.openxmlformats.org/officeDocument/2006/math" xmlns:v="urn:schemas-microsoft-com:vml" xmlns:wp14="http://schemas.microsoft.com/office/word/2010/wordprocessingDrawing" xmlns:wp="http://schemas.openxmlformats.org/drawingml/2006/wordprocessingDrawing" xmlns:w10="urn:schemas-microsoft-com:office:word" xmlns:w="http://schemas.openxmlformats.org/wordprocessingml/2006/main" xmlns:w14="http://schemas.microsoft.com/office/word/2010/wordml" xmlns:w15="http://schemas.microsoft.com/office/word/2012/wordml" xmlns:w16se="http://schemas.microsoft.com/office/word/2015/wordml/symex" xmlns:wpg="http://schemas.microsoft.com/office/word/2010/wordprocessingGroup" xmlns:wpi="http://schemas.microsoft.com/office/word/2010/wordprocessingInk" xmlns:wne="http://schemas.microsoft.com/office/word/2006/wordml" xmlns:wps="http://schemas.microsoft.com/office/word/2010/wordprocessingShape" mc:Ignorable="w14 w15 w16se wp14">
+  <w15:person w15:author="adrian">
+    <w15:presenceInfo w15:providerId="None" w15:userId="adrian"/>
+  </w15:person>
+</w15:people>
 </file>
 
 <file path=word/styles.xml><?xml version="1.0" encoding="utf-8"?>
@@ -4204,15 +5657,15 @@
     <w:lsdException w:name="Smart Hyperlink" w:semiHidden="1" w:unhideWhenUsed="1"/>
     <w:lsdException w:name="Hashtag" w:semiHidden="1" w:unhideWhenUsed="1"/>
   </w:latentStyles>
-  <w:style w:type="paragraph" w:default="1" w:styleId="Normal">
+  <w:style w:type="paragraph" w:default="1" w:styleId="Standard">
     <w:name w:val="Normal"/>
     <w:qFormat/>
   </w:style>
-  <w:style w:type="paragraph" w:styleId="Heading1">
+  <w:style w:type="paragraph" w:styleId="berschrift1">
     <w:name w:val="heading 1"/>
-    <w:basedOn w:val="Normal"/>
-    <w:next w:val="Normal"/>
-    <w:link w:val="Heading1Char"/>
+    <w:basedOn w:val="Standard"/>
+    <w:next w:val="Standard"/>
+    <w:link w:val="berschrift1Zchn"/>
     <w:uiPriority w:val="9"/>
     <w:qFormat/>
     <w:rsid w:val="00BD0300"/>
@@ -4229,11 +5682,11 @@
       <w:szCs w:val="32"/>
     </w:rPr>
   </w:style>
-  <w:style w:type="paragraph" w:styleId="Heading2">
+  <w:style w:type="paragraph" w:styleId="berschrift2">
     <w:name w:val="heading 2"/>
-    <w:basedOn w:val="Normal"/>
-    <w:next w:val="Normal"/>
-    <w:link w:val="Heading2Char"/>
+    <w:basedOn w:val="Standard"/>
+    <w:next w:val="Standard"/>
+    <w:link w:val="berschrift2Zchn"/>
     <w:uiPriority w:val="9"/>
     <w:unhideWhenUsed/>
     <w:qFormat/>
@@ -4251,13 +5704,13 @@
       <w:szCs w:val="26"/>
     </w:rPr>
   </w:style>
-  <w:style w:type="character" w:default="1" w:styleId="DefaultParagraphFont">
+  <w:style w:type="character" w:default="1" w:styleId="Absatz-Standardschriftart">
     <w:name w:val="Default Paragraph Font"/>
     <w:uiPriority w:val="1"/>
     <w:semiHidden/>
     <w:unhideWhenUsed/>
   </w:style>
-  <w:style w:type="table" w:default="1" w:styleId="TableNormal">
+  <w:style w:type="table" w:default="1" w:styleId="NormaleTabelle">
     <w:name w:val="Normal Table"/>
     <w:uiPriority w:val="99"/>
     <w:semiHidden/>
@@ -4272,17 +5725,17 @@
       </w:tblCellMar>
     </w:tblPr>
   </w:style>
-  <w:style w:type="numbering" w:default="1" w:styleId="NoList">
+  <w:style w:type="numbering" w:default="1" w:styleId="KeineListe">
     <w:name w:val="No List"/>
     <w:uiPriority w:val="99"/>
     <w:semiHidden/>
     <w:unhideWhenUsed/>
   </w:style>
-  <w:style w:type="paragraph" w:styleId="Title">
+  <w:style w:type="paragraph" w:styleId="Titel">
     <w:name w:val="Title"/>
-    <w:basedOn w:val="Normal"/>
-    <w:next w:val="Normal"/>
-    <w:link w:val="TitleChar"/>
+    <w:basedOn w:val="Standard"/>
+    <w:next w:val="Standard"/>
+    <w:link w:val="TitelZchn"/>
     <w:uiPriority w:val="10"/>
     <w:qFormat/>
     <w:rsid w:val="00BD0300"/>
@@ -4298,10 +5751,10 @@
       <w:szCs w:val="56"/>
     </w:rPr>
   </w:style>
-  <w:style w:type="character" w:customStyle="1" w:styleId="TitleChar">
-    <w:name w:val="Title Char"/>
-    <w:basedOn w:val="DefaultParagraphFont"/>
-    <w:link w:val="Title"/>
+  <w:style w:type="character" w:customStyle="1" w:styleId="TitelZchn">
+    <w:name w:val="Titel Zchn"/>
+    <w:basedOn w:val="Absatz-Standardschriftart"/>
+    <w:link w:val="Titel"/>
     <w:uiPriority w:val="10"/>
     <w:rsid w:val="00BD0300"/>
     <w:rPr>
@@ -4312,9 +5765,9 @@
       <w:szCs w:val="56"/>
     </w:rPr>
   </w:style>
-  <w:style w:type="paragraph" w:styleId="ListParagraph">
+  <w:style w:type="paragraph" w:styleId="Listenabsatz">
     <w:name w:val="List Paragraph"/>
-    <w:basedOn w:val="Normal"/>
+    <w:basedOn w:val="Standard"/>
     <w:uiPriority w:val="34"/>
     <w:qFormat/>
     <w:rsid w:val="00BD0300"/>
@@ -4323,10 +5776,10 @@
       <w:contextualSpacing/>
     </w:pPr>
   </w:style>
-  <w:style w:type="character" w:customStyle="1" w:styleId="Heading1Char">
-    <w:name w:val="Heading 1 Char"/>
-    <w:basedOn w:val="DefaultParagraphFont"/>
-    <w:link w:val="Heading1"/>
+  <w:style w:type="character" w:customStyle="1" w:styleId="berschrift1Zchn">
+    <w:name w:val="Überschrift 1 Zchn"/>
+    <w:basedOn w:val="Absatz-Standardschriftart"/>
+    <w:link w:val="berschrift1"/>
     <w:uiPriority w:val="9"/>
     <w:rsid w:val="00BD0300"/>
     <w:rPr>
@@ -4336,7 +5789,7 @@
       <w:szCs w:val="32"/>
     </w:rPr>
   </w:style>
-  <w:style w:type="paragraph" w:styleId="NoSpacing">
+  <w:style w:type="paragraph" w:styleId="KeinLeerraum">
     <w:name w:val="No Spacing"/>
     <w:uiPriority w:val="1"/>
     <w:qFormat/>
@@ -4345,10 +5798,10 @@
       <w:spacing w:after="0" w:line="240" w:lineRule="auto"/>
     </w:pPr>
   </w:style>
-  <w:style w:type="character" w:customStyle="1" w:styleId="Heading2Char">
-    <w:name w:val="Heading 2 Char"/>
-    <w:basedOn w:val="DefaultParagraphFont"/>
-    <w:link w:val="Heading2"/>
+  <w:style w:type="character" w:customStyle="1" w:styleId="berschrift2Zchn">
+    <w:name w:val="Überschrift 2 Zchn"/>
+    <w:basedOn w:val="Absatz-Standardschriftart"/>
+    <w:link w:val="berschrift2"/>
     <w:uiPriority w:val="9"/>
     <w:rsid w:val="00635B14"/>
     <w:rPr>
@@ -4356,6 +5809,102 @@
       <w:color w:val="2F5496" w:themeColor="accent1" w:themeShade="BF"/>
       <w:sz w:val="26"/>
       <w:szCs w:val="26"/>
+    </w:rPr>
+  </w:style>
+  <w:style w:type="character" w:styleId="Kommentarzeichen">
+    <w:name w:val="annotation reference"/>
+    <w:basedOn w:val="Absatz-Standardschriftart"/>
+    <w:uiPriority w:val="99"/>
+    <w:semiHidden/>
+    <w:unhideWhenUsed/>
+    <w:rsid w:val="00D757AE"/>
+    <w:rPr>
+      <w:sz w:val="16"/>
+      <w:szCs w:val="16"/>
+    </w:rPr>
+  </w:style>
+  <w:style w:type="paragraph" w:styleId="Kommentartext">
+    <w:name w:val="annotation text"/>
+    <w:basedOn w:val="Standard"/>
+    <w:link w:val="KommentartextZchn"/>
+    <w:uiPriority w:val="99"/>
+    <w:unhideWhenUsed/>
+    <w:rsid w:val="00D757AE"/>
+    <w:pPr>
+      <w:spacing w:line="240" w:lineRule="auto"/>
+    </w:pPr>
+    <w:rPr>
+      <w:sz w:val="20"/>
+      <w:szCs w:val="20"/>
+    </w:rPr>
+  </w:style>
+  <w:style w:type="character" w:customStyle="1" w:styleId="KommentartextZchn">
+    <w:name w:val="Kommentartext Zchn"/>
+    <w:basedOn w:val="Absatz-Standardschriftart"/>
+    <w:link w:val="Kommentartext"/>
+    <w:uiPriority w:val="99"/>
+    <w:rsid w:val="00D757AE"/>
+    <w:rPr>
+      <w:sz w:val="20"/>
+      <w:szCs w:val="20"/>
+    </w:rPr>
+  </w:style>
+  <w:style w:type="paragraph" w:styleId="Kommentarthema">
+    <w:name w:val="annotation subject"/>
+    <w:basedOn w:val="Kommentartext"/>
+    <w:next w:val="Kommentartext"/>
+    <w:link w:val="KommentarthemaZchn"/>
+    <w:uiPriority w:val="99"/>
+    <w:semiHidden/>
+    <w:unhideWhenUsed/>
+    <w:rsid w:val="00D757AE"/>
+    <w:rPr>
+      <w:b/>
+      <w:bCs/>
+    </w:rPr>
+  </w:style>
+  <w:style w:type="character" w:customStyle="1" w:styleId="KommentarthemaZchn">
+    <w:name w:val="Kommentarthema Zchn"/>
+    <w:basedOn w:val="KommentartextZchn"/>
+    <w:link w:val="Kommentarthema"/>
+    <w:uiPriority w:val="99"/>
+    <w:semiHidden/>
+    <w:rsid w:val="00D757AE"/>
+    <w:rPr>
+      <w:b/>
+      <w:bCs/>
+      <w:sz w:val="20"/>
+      <w:szCs w:val="20"/>
+    </w:rPr>
+  </w:style>
+  <w:style w:type="paragraph" w:styleId="Sprechblasentext">
+    <w:name w:val="Balloon Text"/>
+    <w:basedOn w:val="Standard"/>
+    <w:link w:val="SprechblasentextZchn"/>
+    <w:uiPriority w:val="99"/>
+    <w:semiHidden/>
+    <w:unhideWhenUsed/>
+    <w:rsid w:val="00D757AE"/>
+    <w:pPr>
+      <w:spacing w:after="0" w:line="240" w:lineRule="auto"/>
+    </w:pPr>
+    <w:rPr>
+      <w:rFonts w:ascii="Segoe UI" w:hAnsi="Segoe UI" w:cs="Segoe UI"/>
+      <w:sz w:val="18"/>
+      <w:szCs w:val="18"/>
+    </w:rPr>
+  </w:style>
+  <w:style w:type="character" w:customStyle="1" w:styleId="SprechblasentextZchn">
+    <w:name w:val="Sprechblasentext Zchn"/>
+    <w:basedOn w:val="Absatz-Standardschriftart"/>
+    <w:link w:val="Sprechblasentext"/>
+    <w:uiPriority w:val="99"/>
+    <w:semiHidden/>
+    <w:rsid w:val="00D757AE"/>
+    <w:rPr>
+      <w:rFonts w:ascii="Segoe UI" w:hAnsi="Segoe UI" w:cs="Segoe UI"/>
+      <w:sz w:val="18"/>
+      <w:szCs w:val="18"/>
     </w:rPr>
   </w:style>
 </w:styles>

</xml_diff>